<commit_message>
add some text in word's file
</commit_message>
<xml_diff>
--- a/Word/Skripsi.docx
+++ b/Word/Skripsi.docx
@@ -10,15 +10,16 @@
           <w:sz w:val="30"/>
           <w:szCs w:val="28"/>
           <w:rtl/>
-        </w:rPr>
-      </w:pPr>
-      <w:r>
-        <w:rPr>
-          <w:rFonts w:hint="cs"/>
+          <w:lang w:val="id-ID"/>
+        </w:rPr>
+      </w:pPr>
+      <w:r>
+        <w:rPr>
           <w:b/>
           <w:sz w:val="30"/>
           <w:szCs w:val="28"/>
           <w:rtl/>
+          <w:lang w:val="id-ID"/>
         </w:rPr>
         <w:t>بسم الله الرحمان الرحيم</w:t>
       </w:r>
@@ -31,7 +32,7 @@
           <w:b/>
           <w:sz w:val="24"/>
           <w:szCs w:val="24"/>
-          <w:lang w:val="en-ID"/>
+          <w:lang w:val="id-ID"/>
         </w:rPr>
       </w:pPr>
       <w:r>
@@ -40,6 +41,7 @@
           <w:sz w:val="6"/>
           <w:szCs w:val="28"/>
           <w:rtl/>
+          <w:lang w:val="id-ID"/>
         </w:rPr>
         <w:softHyphen/>
       </w:r>
@@ -49,7 +51,7 @@
           <w:b/>
           <w:sz w:val="24"/>
           <w:szCs w:val="24"/>
-          <w:lang w:val="en-ID"/>
+          <w:lang w:val="id-ID"/>
         </w:rPr>
         <w:t>ABSTRAK</w:t>
       </w:r>
@@ -61,15 +63,15 @@
           <w:rFonts w:ascii="Times New Roman" w:hAnsi="Times New Roman" w:cs="Times New Roman"/>
           <w:sz w:val="24"/>
           <w:szCs w:val="24"/>
-          <w:lang w:val="en-ID"/>
-        </w:rPr>
-      </w:pPr>
-      <w:r>
-        <w:rPr>
-          <w:rFonts w:ascii="Times New Roman" w:hAnsi="Times New Roman" w:cs="Times New Roman"/>
-          <w:sz w:val="24"/>
-          <w:szCs w:val="24"/>
-          <w:lang w:val="en-ID"/>
+          <w:lang w:val="id-ID"/>
+        </w:rPr>
+      </w:pPr>
+      <w:r>
+        <w:rPr>
+          <w:rFonts w:ascii="Times New Roman" w:hAnsi="Times New Roman" w:cs="Times New Roman"/>
+          <w:sz w:val="24"/>
+          <w:szCs w:val="24"/>
+          <w:lang w:val="id-ID"/>
         </w:rPr>
         <w:t xml:space="preserve">Absensi atau daftar kehadiran </w:t>
       </w:r>
@@ -78,7 +80,7 @@
           <w:rFonts w:ascii="Times New Roman" w:hAnsi="Times New Roman" w:cs="Times New Roman"/>
           <w:sz w:val="24"/>
           <w:szCs w:val="24"/>
-          <w:lang w:val="en-ID"/>
+          <w:lang w:val="id-ID"/>
         </w:rPr>
         <w:t>merupakan hal yang paling penting pada suatu perusa</w:t>
       </w:r>
@@ -87,7 +89,7 @@
           <w:rFonts w:ascii="Times New Roman" w:hAnsi="Times New Roman" w:cs="Times New Roman"/>
           <w:sz w:val="24"/>
           <w:szCs w:val="24"/>
-          <w:lang w:val="en-ID"/>
+          <w:lang w:val="id-ID"/>
         </w:rPr>
         <w:t>ha</w:t>
       </w:r>
@@ -96,7 +98,7 @@
           <w:rFonts w:ascii="Times New Roman" w:hAnsi="Times New Roman" w:cs="Times New Roman"/>
           <w:sz w:val="24"/>
           <w:szCs w:val="24"/>
-          <w:lang w:val="en-ID"/>
+          <w:lang w:val="id-ID"/>
         </w:rPr>
         <w:t>an</w:t>
       </w:r>
@@ -105,7 +107,7 @@
           <w:rFonts w:ascii="Times New Roman" w:hAnsi="Times New Roman" w:cs="Times New Roman"/>
           <w:sz w:val="24"/>
           <w:szCs w:val="24"/>
-          <w:lang w:val="en-ID"/>
+          <w:lang w:val="id-ID"/>
         </w:rPr>
         <w:t>. Absensi digunakan perusahaan untuk memantau kehadiran karyawan pada setiap harinya dan untuk penggajian karyawan pada setiap bulannya. PT. …. merupakan</w:t>
       </w:r>
@@ -114,7 +116,7 @@
           <w:rFonts w:ascii="Times New Roman" w:hAnsi="Times New Roman" w:cs="Times New Roman"/>
           <w:sz w:val="24"/>
           <w:szCs w:val="24"/>
-          <w:lang w:val="en-ID"/>
+          <w:lang w:val="id-ID"/>
         </w:rPr>
         <w:t xml:space="preserve"> outsourcing pengelolaan SDM</w:t>
       </w:r>
@@ -123,7 +125,7 @@
           <w:rFonts w:ascii="Times New Roman" w:hAnsi="Times New Roman" w:cs="Times New Roman"/>
           <w:sz w:val="24"/>
           <w:szCs w:val="24"/>
-          <w:lang w:val="en-ID"/>
+          <w:lang w:val="id-ID"/>
         </w:rPr>
         <w:t xml:space="preserve"> penyedia jasa fasilitas seperti </w:t>
       </w:r>
@@ -133,7 +135,7 @@
           <w:i/>
           <w:sz w:val="24"/>
           <w:szCs w:val="24"/>
-          <w:lang w:val="en-ID"/>
+          <w:lang w:val="id-ID"/>
         </w:rPr>
         <w:t>cleaning service</w:t>
       </w:r>
@@ -142,7 +144,7 @@
           <w:rFonts w:ascii="Times New Roman" w:hAnsi="Times New Roman" w:cs="Times New Roman"/>
           <w:sz w:val="24"/>
           <w:szCs w:val="24"/>
-          <w:lang w:val="en-ID"/>
+          <w:lang w:val="id-ID"/>
         </w:rPr>
         <w:t xml:space="preserve">, </w:t>
       </w:r>
@@ -152,7 +154,7 @@
           <w:i/>
           <w:sz w:val="24"/>
           <w:szCs w:val="24"/>
-          <w:lang w:val="en-ID"/>
+          <w:lang w:val="id-ID"/>
         </w:rPr>
         <w:t>security</w:t>
       </w:r>
@@ -161,7 +163,7 @@
           <w:rFonts w:ascii="Times New Roman" w:hAnsi="Times New Roman" w:cs="Times New Roman"/>
           <w:sz w:val="24"/>
           <w:szCs w:val="24"/>
-          <w:lang w:val="en-ID"/>
+          <w:lang w:val="id-ID"/>
         </w:rPr>
         <w:t xml:space="preserve">, </w:t>
       </w:r>
@@ -170,18 +172,9 @@
           <w:rFonts w:ascii="Times New Roman" w:hAnsi="Times New Roman" w:cs="Times New Roman"/>
           <w:sz w:val="24"/>
           <w:szCs w:val="24"/>
-          <w:lang w:val="en-ID"/>
-        </w:rPr>
-        <w:t>engineering</w:t>
-      </w:r>
-      <w:r>
-        <w:rPr>
-          <w:rFonts w:ascii="Times New Roman" w:hAnsi="Times New Roman" w:cs="Times New Roman"/>
-          <w:sz w:val="24"/>
-          <w:szCs w:val="24"/>
-          <w:lang w:val="en-ID"/>
-        </w:rPr>
-        <w:t xml:space="preserve"> dan </w:t>
+          <w:lang w:val="id-ID"/>
+        </w:rPr>
+        <w:t xml:space="preserve">engineering dan </w:t>
       </w:r>
       <w:r>
         <w:rPr>
@@ -189,9 +182,18 @@
           <w:i/>
           <w:sz w:val="24"/>
           <w:szCs w:val="24"/>
-          <w:lang w:val="en-ID"/>
-        </w:rPr>
-        <w:t>pest control</w:t>
+          <w:lang w:val="id-ID"/>
+        </w:rPr>
+        <w:t>pest control.</w:t>
+      </w:r>
+      <w:r>
+        <w:rPr>
+          <w:rFonts w:ascii="Times New Roman" w:hAnsi="Times New Roman" w:cs="Times New Roman"/>
+          <w:sz w:val="24"/>
+          <w:szCs w:val="24"/>
+          <w:lang w:val="id-ID"/>
+        </w:rPr>
+        <w:t xml:space="preserve"> Perusahaan ini memiliki pekerja yang tersebar di beberapa area yang menyulitkan perusahaan untuk memantau kehadiran pekerja setiap harinya. Tujuan penelitian ini adalah untuk memudahkan </w:t>
       </w:r>
       <w:r>
         <w:rPr>
@@ -199,26 +201,7 @@
           <w:i/>
           <w:sz w:val="24"/>
           <w:szCs w:val="24"/>
-          <w:lang w:val="en-ID"/>
-        </w:rPr>
-        <w:t>.</w:t>
-      </w:r>
-      <w:r>
-        <w:rPr>
-          <w:rFonts w:ascii="Times New Roman" w:hAnsi="Times New Roman" w:cs="Times New Roman"/>
-          <w:sz w:val="24"/>
-          <w:szCs w:val="24"/>
-          <w:lang w:val="en-ID"/>
-        </w:rPr>
-        <w:t xml:space="preserve"> Perusahaan ini memiliki pekerja yang tersebar di beberapa area yang menyulitkan perusahaan untuk memantau kehadiran pekerja setiap harinya. Tujuan penelitian ini adalah untuk memudahkan </w:t>
-      </w:r>
-      <w:r>
-        <w:rPr>
-          <w:rFonts w:ascii="Times New Roman" w:hAnsi="Times New Roman" w:cs="Times New Roman"/>
-          <w:i/>
-          <w:sz w:val="24"/>
-          <w:szCs w:val="24"/>
-          <w:lang w:val="en-ID"/>
+          <w:lang w:val="id-ID"/>
         </w:rPr>
         <w:t>coordinator pest control</w:t>
       </w:r>
@@ -227,7 +210,7 @@
           <w:rFonts w:ascii="Times New Roman" w:hAnsi="Times New Roman" w:cs="Times New Roman"/>
           <w:sz w:val="24"/>
           <w:szCs w:val="24"/>
-          <w:lang w:val="en-ID"/>
+          <w:lang w:val="id-ID"/>
         </w:rPr>
         <w:t xml:space="preserve"> u</w:t>
       </w:r>
@@ -236,7 +219,7 @@
           <w:rFonts w:ascii="Times New Roman" w:hAnsi="Times New Roman" w:cs="Times New Roman"/>
           <w:sz w:val="24"/>
           <w:szCs w:val="24"/>
-          <w:lang w:val="en-ID"/>
+          <w:lang w:val="id-ID"/>
         </w:rPr>
         <w:t xml:space="preserve">ntuk memantau kehadiran pekerja </w:t>
       </w:r>
@@ -245,7 +228,7 @@
           <w:rFonts w:ascii="Times New Roman" w:hAnsi="Times New Roman" w:cs="Times New Roman"/>
           <w:sz w:val="24"/>
           <w:szCs w:val="24"/>
-          <w:lang w:val="en-ID"/>
+          <w:lang w:val="id-ID"/>
         </w:rPr>
         <w:t xml:space="preserve">dengan memanfaatkan GPS </w:t>
       </w:r>
@@ -254,7 +237,7 @@
           <w:rFonts w:ascii="Times New Roman" w:hAnsi="Times New Roman" w:cs="Times New Roman"/>
           <w:sz w:val="24"/>
           <w:szCs w:val="24"/>
-          <w:lang w:val="en-ID"/>
+          <w:lang w:val="id-ID"/>
         </w:rPr>
         <w:t xml:space="preserve">dan </w:t>
       </w:r>
@@ -263,7 +246,7 @@
           <w:rFonts w:ascii="Times New Roman" w:hAnsi="Times New Roman" w:cs="Times New Roman"/>
           <w:sz w:val="24"/>
           <w:szCs w:val="24"/>
-          <w:lang w:val="en-ID"/>
+          <w:lang w:val="id-ID"/>
         </w:rPr>
         <w:t xml:space="preserve">melaporkan </w:t>
       </w:r>
@@ -272,7 +255,7 @@
           <w:rFonts w:ascii="Times New Roman" w:hAnsi="Times New Roman" w:cs="Times New Roman"/>
           <w:sz w:val="24"/>
           <w:szCs w:val="24"/>
-          <w:lang w:val="en-ID"/>
+          <w:lang w:val="id-ID"/>
         </w:rPr>
         <w:t>pekerjaan yang telah dilakukan</w:t>
       </w:r>
@@ -281,7 +264,7 @@
           <w:rFonts w:ascii="Times New Roman" w:hAnsi="Times New Roman" w:cs="Times New Roman"/>
           <w:sz w:val="24"/>
           <w:szCs w:val="24"/>
-          <w:lang w:val="en-ID"/>
+          <w:lang w:val="id-ID"/>
         </w:rPr>
         <w:t xml:space="preserve"> menggunakan perangkat android</w:t>
       </w:r>
@@ -290,7 +273,7 @@
           <w:rFonts w:ascii="Times New Roman" w:hAnsi="Times New Roman" w:cs="Times New Roman"/>
           <w:sz w:val="24"/>
           <w:szCs w:val="24"/>
-          <w:lang w:val="en-ID"/>
+          <w:lang w:val="id-ID"/>
         </w:rPr>
         <w:t>. Pengembangan Sistem Laporan Kerja dan Absensi Berbasis Android menggunakan metode waterfall dan dalam perancangannya menggunakan Unified Modelling Language (UML). Pengkodean system menggunakan Kotlin</w:t>
       </w:r>
@@ -299,7 +282,7 @@
           <w:rFonts w:ascii="Times New Roman" w:hAnsi="Times New Roman" w:cs="Times New Roman"/>
           <w:sz w:val="24"/>
           <w:szCs w:val="24"/>
-          <w:lang w:val="en-ID"/>
+          <w:lang w:val="id-ID"/>
         </w:rPr>
         <w:t>, Java Script</w:t>
       </w:r>
@@ -308,7 +291,7 @@
           <w:rFonts w:ascii="Times New Roman" w:hAnsi="Times New Roman" w:cs="Times New Roman"/>
           <w:sz w:val="24"/>
           <w:szCs w:val="24"/>
-          <w:lang w:val="en-ID"/>
+          <w:lang w:val="id-ID"/>
         </w:rPr>
         <w:t xml:space="preserve"> dan MYSQL.</w:t>
       </w:r>
@@ -320,15 +303,15 @@
           <w:rFonts w:ascii="Times New Roman" w:hAnsi="Times New Roman" w:cs="Times New Roman"/>
           <w:sz w:val="24"/>
           <w:szCs w:val="24"/>
-          <w:lang w:val="en-ID"/>
-        </w:rPr>
-      </w:pPr>
-      <w:r>
-        <w:rPr>
-          <w:rFonts w:ascii="Times New Roman" w:hAnsi="Times New Roman" w:cs="Times New Roman"/>
-          <w:sz w:val="24"/>
-          <w:szCs w:val="24"/>
-          <w:lang w:val="en-ID"/>
+          <w:lang w:val="id-ID"/>
+        </w:rPr>
+      </w:pPr>
+      <w:r>
+        <w:rPr>
+          <w:rFonts w:ascii="Times New Roman" w:hAnsi="Times New Roman" w:cs="Times New Roman"/>
+          <w:sz w:val="24"/>
+          <w:szCs w:val="24"/>
+          <w:lang w:val="id-ID"/>
         </w:rPr>
         <w:t xml:space="preserve">Kata Kunci: Absensi, GPS, </w:t>
       </w:r>
@@ -337,7 +320,7 @@
           <w:rFonts w:ascii="Times New Roman" w:hAnsi="Times New Roman" w:cs="Times New Roman"/>
           <w:sz w:val="24"/>
           <w:szCs w:val="24"/>
-          <w:lang w:val="en-ID"/>
+          <w:lang w:val="id-ID"/>
         </w:rPr>
         <w:t>Android, UML, Kotlin dan MYSQL.</w:t>
       </w:r>
@@ -349,7 +332,7 @@
           <w:rFonts w:ascii="Times New Roman" w:hAnsi="Times New Roman" w:cs="Times New Roman"/>
           <w:sz w:val="24"/>
           <w:szCs w:val="24"/>
-          <w:lang w:val="en-ID"/>
+          <w:lang w:val="id-ID"/>
         </w:rPr>
       </w:pPr>
     </w:p>
@@ -360,7 +343,7 @@
           <w:rFonts w:ascii="Times New Roman" w:hAnsi="Times New Roman" w:cs="Times New Roman"/>
           <w:sz w:val="24"/>
           <w:szCs w:val="24"/>
-          <w:lang w:val="en-ID"/>
+          <w:lang w:val="id-ID"/>
         </w:rPr>
       </w:pPr>
     </w:p>
@@ -371,7 +354,7 @@
           <w:rFonts w:ascii="Times New Roman" w:hAnsi="Times New Roman" w:cs="Times New Roman"/>
           <w:sz w:val="24"/>
           <w:szCs w:val="24"/>
-          <w:lang w:val="en-ID"/>
+          <w:lang w:val="id-ID"/>
         </w:rPr>
       </w:pPr>
     </w:p>
@@ -382,7 +365,7 @@
           <w:rFonts w:ascii="Times New Roman" w:hAnsi="Times New Roman" w:cs="Times New Roman"/>
           <w:sz w:val="24"/>
           <w:szCs w:val="24"/>
-          <w:lang w:val="en-ID"/>
+          <w:lang w:val="id-ID"/>
         </w:rPr>
       </w:pPr>
     </w:p>
@@ -393,7 +376,7 @@
           <w:rFonts w:ascii="Times New Roman" w:hAnsi="Times New Roman" w:cs="Times New Roman"/>
           <w:sz w:val="24"/>
           <w:szCs w:val="24"/>
-          <w:lang w:val="en-ID"/>
+          <w:lang w:val="id-ID"/>
         </w:rPr>
       </w:pPr>
     </w:p>
@@ -404,7 +387,7 @@
           <w:rFonts w:ascii="Times New Roman" w:hAnsi="Times New Roman" w:cs="Times New Roman"/>
           <w:sz w:val="24"/>
           <w:szCs w:val="24"/>
-          <w:lang w:val="en-ID"/>
+          <w:lang w:val="id-ID"/>
         </w:rPr>
       </w:pPr>
     </w:p>
@@ -415,7 +398,7 @@
           <w:rFonts w:ascii="Times New Roman" w:hAnsi="Times New Roman" w:cs="Times New Roman"/>
           <w:sz w:val="24"/>
           <w:szCs w:val="24"/>
-          <w:lang w:val="en-ID"/>
+          <w:lang w:val="id-ID"/>
         </w:rPr>
       </w:pPr>
     </w:p>
@@ -426,7 +409,7 @@
           <w:rFonts w:ascii="Times New Roman" w:hAnsi="Times New Roman" w:cs="Times New Roman"/>
           <w:sz w:val="24"/>
           <w:szCs w:val="24"/>
-          <w:lang w:val="en-ID"/>
+          <w:lang w:val="id-ID"/>
         </w:rPr>
       </w:pPr>
     </w:p>
@@ -437,7 +420,7 @@
           <w:rFonts w:ascii="Times New Roman" w:hAnsi="Times New Roman" w:cs="Times New Roman"/>
           <w:sz w:val="24"/>
           <w:szCs w:val="24"/>
-          <w:lang w:val="en-ID"/>
+          <w:lang w:val="id-ID"/>
         </w:rPr>
       </w:pPr>
     </w:p>
@@ -448,7 +431,7 @@
           <w:rFonts w:ascii="Times New Roman" w:hAnsi="Times New Roman" w:cs="Times New Roman"/>
           <w:sz w:val="24"/>
           <w:szCs w:val="24"/>
-          <w:lang w:val="en-ID"/>
+          <w:lang w:val="id-ID"/>
         </w:rPr>
       </w:pPr>
     </w:p>
@@ -459,7 +442,7 @@
           <w:rFonts w:ascii="Times New Roman" w:hAnsi="Times New Roman" w:cs="Times New Roman"/>
           <w:sz w:val="24"/>
           <w:szCs w:val="24"/>
-          <w:lang w:val="en-ID"/>
+          <w:lang w:val="id-ID"/>
         </w:rPr>
       </w:pPr>
     </w:p>
@@ -470,7 +453,7 @@
           <w:rFonts w:ascii="Times New Roman" w:hAnsi="Times New Roman" w:cs="Times New Roman"/>
           <w:sz w:val="24"/>
           <w:szCs w:val="24"/>
-          <w:lang w:val="en-ID"/>
+          <w:lang w:val="id-ID"/>
         </w:rPr>
       </w:pPr>
     </w:p>
@@ -481,7 +464,7 @@
           <w:rFonts w:ascii="Times New Roman" w:hAnsi="Times New Roman" w:cs="Times New Roman"/>
           <w:sz w:val="24"/>
           <w:szCs w:val="24"/>
-          <w:lang w:val="en-ID"/>
+          <w:lang w:val="id-ID"/>
         </w:rPr>
       </w:pPr>
     </w:p>
@@ -492,7 +475,7 @@
           <w:rFonts w:ascii="Times New Roman" w:hAnsi="Times New Roman" w:cs="Times New Roman"/>
           <w:sz w:val="24"/>
           <w:szCs w:val="24"/>
-          <w:lang w:val="en-ID"/>
+          <w:lang w:val="id-ID"/>
         </w:rPr>
       </w:pPr>
     </w:p>
@@ -503,7 +486,7 @@
           <w:rFonts w:ascii="Times New Roman" w:hAnsi="Times New Roman" w:cs="Times New Roman"/>
           <w:sz w:val="24"/>
           <w:szCs w:val="24"/>
-          <w:lang w:val="en-ID"/>
+          <w:lang w:val="id-ID"/>
         </w:rPr>
       </w:pPr>
     </w:p>
@@ -514,7 +497,7 @@
           <w:rFonts w:ascii="Times New Roman" w:hAnsi="Times New Roman" w:cs="Times New Roman"/>
           <w:sz w:val="24"/>
           <w:szCs w:val="24"/>
-          <w:lang w:val="en-ID"/>
+          <w:lang w:val="id-ID"/>
         </w:rPr>
       </w:pPr>
     </w:p>
@@ -525,7 +508,7 @@
           <w:rFonts w:ascii="Times New Roman" w:hAnsi="Times New Roman" w:cs="Times New Roman"/>
           <w:sz w:val="24"/>
           <w:szCs w:val="24"/>
-          <w:lang w:val="en-ID"/>
+          <w:lang w:val="id-ID"/>
         </w:rPr>
       </w:pPr>
     </w:p>
@@ -536,7 +519,7 @@
           <w:rFonts w:ascii="Times New Roman" w:hAnsi="Times New Roman" w:cs="Times New Roman"/>
           <w:sz w:val="24"/>
           <w:szCs w:val="24"/>
-          <w:lang w:val="en-ID"/>
+          <w:lang w:val="id-ID"/>
         </w:rPr>
       </w:pPr>
     </w:p>
@@ -549,7 +532,7 @@
           <w:bCs/>
           <w:sz w:val="24"/>
           <w:szCs w:val="24"/>
-          <w:lang w:val="en-ID"/>
+          <w:lang w:val="id-ID"/>
         </w:rPr>
       </w:pPr>
       <w:r>
@@ -559,7 +542,7 @@
           <w:bCs/>
           <w:sz w:val="24"/>
           <w:szCs w:val="24"/>
-          <w:lang w:val="en-ID"/>
+          <w:lang w:val="id-ID"/>
         </w:rPr>
         <w:lastRenderedPageBreak/>
         <w:t>KATA PENGANTAR</w:t>
@@ -571,267 +554,267 @@
           <w:rFonts w:ascii="Times New Roman" w:hAnsi="Times New Roman" w:cs="Times New Roman"/>
           <w:sz w:val="24"/>
           <w:szCs w:val="24"/>
-          <w:lang w:val="en-ID"/>
-        </w:rPr>
-      </w:pPr>
-    </w:p>
-    <w:p>
-      <w:pPr>
-        <w:rPr>
-          <w:rFonts w:ascii="Times New Roman" w:hAnsi="Times New Roman" w:cs="Times New Roman"/>
-          <w:sz w:val="24"/>
-          <w:szCs w:val="24"/>
-          <w:lang w:val="en-ID"/>
-        </w:rPr>
-      </w:pPr>
-    </w:p>
-    <w:p>
-      <w:pPr>
-        <w:rPr>
-          <w:rFonts w:ascii="Times New Roman" w:hAnsi="Times New Roman" w:cs="Times New Roman"/>
-          <w:sz w:val="24"/>
-          <w:szCs w:val="24"/>
-          <w:lang w:val="en-ID"/>
-        </w:rPr>
-      </w:pPr>
-    </w:p>
-    <w:p>
-      <w:pPr>
-        <w:rPr>
-          <w:rFonts w:ascii="Times New Roman" w:hAnsi="Times New Roman" w:cs="Times New Roman"/>
-          <w:sz w:val="24"/>
-          <w:szCs w:val="24"/>
-          <w:lang w:val="en-ID"/>
-        </w:rPr>
-      </w:pPr>
-    </w:p>
-    <w:p>
-      <w:pPr>
-        <w:rPr>
-          <w:rFonts w:ascii="Times New Roman" w:hAnsi="Times New Roman" w:cs="Times New Roman"/>
-          <w:sz w:val="24"/>
-          <w:szCs w:val="24"/>
-          <w:lang w:val="en-ID"/>
-        </w:rPr>
-      </w:pPr>
-    </w:p>
-    <w:p>
-      <w:pPr>
-        <w:rPr>
-          <w:rFonts w:ascii="Times New Roman" w:hAnsi="Times New Roman" w:cs="Times New Roman"/>
-          <w:sz w:val="24"/>
-          <w:szCs w:val="24"/>
-          <w:lang w:val="en-ID"/>
-        </w:rPr>
-      </w:pPr>
-    </w:p>
-    <w:p>
-      <w:pPr>
-        <w:rPr>
-          <w:rFonts w:ascii="Times New Roman" w:hAnsi="Times New Roman" w:cs="Times New Roman"/>
-          <w:sz w:val="24"/>
-          <w:szCs w:val="24"/>
-          <w:lang w:val="en-ID"/>
-        </w:rPr>
-      </w:pPr>
-    </w:p>
-    <w:p>
-      <w:pPr>
-        <w:rPr>
-          <w:rFonts w:ascii="Times New Roman" w:hAnsi="Times New Roman" w:cs="Times New Roman"/>
-          <w:sz w:val="24"/>
-          <w:szCs w:val="24"/>
-          <w:lang w:val="en-ID"/>
-        </w:rPr>
-      </w:pPr>
-    </w:p>
-    <w:p>
-      <w:pPr>
-        <w:rPr>
-          <w:rFonts w:ascii="Times New Roman" w:hAnsi="Times New Roman" w:cs="Times New Roman"/>
-          <w:sz w:val="24"/>
-          <w:szCs w:val="24"/>
-          <w:lang w:val="en-ID"/>
-        </w:rPr>
-      </w:pPr>
-    </w:p>
-    <w:p>
-      <w:pPr>
-        <w:rPr>
-          <w:rFonts w:ascii="Times New Roman" w:hAnsi="Times New Roman" w:cs="Times New Roman"/>
-          <w:sz w:val="24"/>
-          <w:szCs w:val="24"/>
-          <w:lang w:val="en-ID"/>
-        </w:rPr>
-      </w:pPr>
-    </w:p>
-    <w:p>
-      <w:pPr>
-        <w:rPr>
-          <w:rFonts w:ascii="Times New Roman" w:hAnsi="Times New Roman" w:cs="Times New Roman"/>
-          <w:sz w:val="24"/>
-          <w:szCs w:val="24"/>
-          <w:lang w:val="en-ID"/>
-        </w:rPr>
-      </w:pPr>
-    </w:p>
-    <w:p>
-      <w:pPr>
-        <w:rPr>
-          <w:rFonts w:ascii="Times New Roman" w:hAnsi="Times New Roman" w:cs="Times New Roman"/>
-          <w:sz w:val="24"/>
-          <w:szCs w:val="24"/>
-          <w:lang w:val="en-ID"/>
-        </w:rPr>
-      </w:pPr>
-    </w:p>
-    <w:p>
-      <w:pPr>
-        <w:rPr>
-          <w:rFonts w:ascii="Times New Roman" w:hAnsi="Times New Roman" w:cs="Times New Roman"/>
-          <w:sz w:val="24"/>
-          <w:szCs w:val="24"/>
-          <w:lang w:val="en-ID"/>
-        </w:rPr>
-      </w:pPr>
-    </w:p>
-    <w:p>
-      <w:pPr>
-        <w:rPr>
-          <w:rFonts w:ascii="Times New Roman" w:hAnsi="Times New Roman" w:cs="Times New Roman"/>
-          <w:sz w:val="24"/>
-          <w:szCs w:val="24"/>
-          <w:lang w:val="en-ID"/>
-        </w:rPr>
-      </w:pPr>
-    </w:p>
-    <w:p>
-      <w:pPr>
-        <w:rPr>
-          <w:rFonts w:ascii="Times New Roman" w:hAnsi="Times New Roman" w:cs="Times New Roman"/>
-          <w:sz w:val="24"/>
-          <w:szCs w:val="24"/>
-          <w:lang w:val="en-ID"/>
-        </w:rPr>
-      </w:pPr>
-    </w:p>
-    <w:p>
-      <w:pPr>
-        <w:rPr>
-          <w:rFonts w:ascii="Times New Roman" w:hAnsi="Times New Roman" w:cs="Times New Roman"/>
-          <w:sz w:val="24"/>
-          <w:szCs w:val="24"/>
-          <w:lang w:val="en-ID"/>
-        </w:rPr>
-      </w:pPr>
-    </w:p>
-    <w:p>
-      <w:pPr>
-        <w:rPr>
-          <w:rFonts w:ascii="Times New Roman" w:hAnsi="Times New Roman" w:cs="Times New Roman"/>
-          <w:sz w:val="24"/>
-          <w:szCs w:val="24"/>
-          <w:lang w:val="en-ID"/>
-        </w:rPr>
-      </w:pPr>
-    </w:p>
-    <w:p>
-      <w:pPr>
-        <w:rPr>
-          <w:rFonts w:ascii="Times New Roman" w:hAnsi="Times New Roman" w:cs="Times New Roman"/>
-          <w:sz w:val="24"/>
-          <w:szCs w:val="24"/>
-          <w:lang w:val="en-ID"/>
-        </w:rPr>
-      </w:pPr>
-    </w:p>
-    <w:p>
-      <w:pPr>
-        <w:rPr>
-          <w:rFonts w:ascii="Times New Roman" w:hAnsi="Times New Roman" w:cs="Times New Roman"/>
-          <w:sz w:val="24"/>
-          <w:szCs w:val="24"/>
-          <w:lang w:val="en-ID"/>
-        </w:rPr>
-      </w:pPr>
-    </w:p>
-    <w:p>
-      <w:pPr>
-        <w:rPr>
-          <w:rFonts w:ascii="Times New Roman" w:hAnsi="Times New Roman" w:cs="Times New Roman"/>
-          <w:sz w:val="24"/>
-          <w:szCs w:val="24"/>
-          <w:lang w:val="en-ID"/>
-        </w:rPr>
-      </w:pPr>
-    </w:p>
-    <w:p>
-      <w:pPr>
-        <w:rPr>
-          <w:rFonts w:ascii="Times New Roman" w:hAnsi="Times New Roman" w:cs="Times New Roman"/>
-          <w:sz w:val="24"/>
-          <w:szCs w:val="24"/>
-          <w:lang w:val="en-ID"/>
-        </w:rPr>
-      </w:pPr>
-    </w:p>
-    <w:p>
-      <w:pPr>
-        <w:rPr>
-          <w:rFonts w:ascii="Times New Roman" w:hAnsi="Times New Roman" w:cs="Times New Roman"/>
-          <w:sz w:val="24"/>
-          <w:szCs w:val="24"/>
-          <w:lang w:val="en-ID"/>
-        </w:rPr>
-      </w:pPr>
-    </w:p>
-    <w:p>
-      <w:pPr>
-        <w:rPr>
-          <w:rFonts w:ascii="Times New Roman" w:hAnsi="Times New Roman" w:cs="Times New Roman"/>
-          <w:sz w:val="24"/>
-          <w:szCs w:val="24"/>
-          <w:lang w:val="en-ID"/>
-        </w:rPr>
-      </w:pPr>
-    </w:p>
-    <w:p>
-      <w:pPr>
-        <w:rPr>
-          <w:rFonts w:ascii="Times New Roman" w:hAnsi="Times New Roman" w:cs="Times New Roman"/>
-          <w:sz w:val="24"/>
-          <w:szCs w:val="24"/>
-          <w:lang w:val="en-ID"/>
-        </w:rPr>
-      </w:pPr>
-    </w:p>
-    <w:p>
-      <w:pPr>
-        <w:rPr>
-          <w:rFonts w:ascii="Times New Roman" w:hAnsi="Times New Roman" w:cs="Times New Roman"/>
-          <w:sz w:val="24"/>
-          <w:szCs w:val="24"/>
-          <w:lang w:val="en-ID"/>
-        </w:rPr>
-      </w:pPr>
-    </w:p>
-    <w:p>
-      <w:pPr>
-        <w:rPr>
-          <w:rFonts w:ascii="Times New Roman" w:hAnsi="Times New Roman" w:cs="Times New Roman"/>
-          <w:sz w:val="24"/>
-          <w:szCs w:val="24"/>
-          <w:lang w:val="en-ID"/>
-        </w:rPr>
-      </w:pPr>
-    </w:p>
-    <w:p>
-      <w:pPr>
-        <w:rPr>
-          <w:rFonts w:ascii="Times New Roman" w:hAnsi="Times New Roman" w:cs="Times New Roman"/>
-          <w:sz w:val="24"/>
-          <w:szCs w:val="24"/>
-          <w:lang w:val="en-ID"/>
+          <w:lang w:val="id-ID"/>
+        </w:rPr>
+      </w:pPr>
+    </w:p>
+    <w:p>
+      <w:pPr>
+        <w:rPr>
+          <w:rFonts w:ascii="Times New Roman" w:hAnsi="Times New Roman" w:cs="Times New Roman"/>
+          <w:sz w:val="24"/>
+          <w:szCs w:val="24"/>
+          <w:lang w:val="id-ID"/>
+        </w:rPr>
+      </w:pPr>
+    </w:p>
+    <w:p>
+      <w:pPr>
+        <w:rPr>
+          <w:rFonts w:ascii="Times New Roman" w:hAnsi="Times New Roman" w:cs="Times New Roman"/>
+          <w:sz w:val="24"/>
+          <w:szCs w:val="24"/>
+          <w:lang w:val="id-ID"/>
+        </w:rPr>
+      </w:pPr>
+    </w:p>
+    <w:p>
+      <w:pPr>
+        <w:rPr>
+          <w:rFonts w:ascii="Times New Roman" w:hAnsi="Times New Roman" w:cs="Times New Roman"/>
+          <w:sz w:val="24"/>
+          <w:szCs w:val="24"/>
+          <w:lang w:val="id-ID"/>
+        </w:rPr>
+      </w:pPr>
+    </w:p>
+    <w:p>
+      <w:pPr>
+        <w:rPr>
+          <w:rFonts w:ascii="Times New Roman" w:hAnsi="Times New Roman" w:cs="Times New Roman"/>
+          <w:sz w:val="24"/>
+          <w:szCs w:val="24"/>
+          <w:lang w:val="id-ID"/>
+        </w:rPr>
+      </w:pPr>
+    </w:p>
+    <w:p>
+      <w:pPr>
+        <w:rPr>
+          <w:rFonts w:ascii="Times New Roman" w:hAnsi="Times New Roman" w:cs="Times New Roman"/>
+          <w:sz w:val="24"/>
+          <w:szCs w:val="24"/>
+          <w:lang w:val="id-ID"/>
+        </w:rPr>
+      </w:pPr>
+    </w:p>
+    <w:p>
+      <w:pPr>
+        <w:rPr>
+          <w:rFonts w:ascii="Times New Roman" w:hAnsi="Times New Roman" w:cs="Times New Roman"/>
+          <w:sz w:val="24"/>
+          <w:szCs w:val="24"/>
+          <w:lang w:val="id-ID"/>
+        </w:rPr>
+      </w:pPr>
+    </w:p>
+    <w:p>
+      <w:pPr>
+        <w:rPr>
+          <w:rFonts w:ascii="Times New Roman" w:hAnsi="Times New Roman" w:cs="Times New Roman"/>
+          <w:sz w:val="24"/>
+          <w:szCs w:val="24"/>
+          <w:lang w:val="id-ID"/>
+        </w:rPr>
+      </w:pPr>
+    </w:p>
+    <w:p>
+      <w:pPr>
+        <w:rPr>
+          <w:rFonts w:ascii="Times New Roman" w:hAnsi="Times New Roman" w:cs="Times New Roman"/>
+          <w:sz w:val="24"/>
+          <w:szCs w:val="24"/>
+          <w:lang w:val="id-ID"/>
+        </w:rPr>
+      </w:pPr>
+    </w:p>
+    <w:p>
+      <w:pPr>
+        <w:rPr>
+          <w:rFonts w:ascii="Times New Roman" w:hAnsi="Times New Roman" w:cs="Times New Roman"/>
+          <w:sz w:val="24"/>
+          <w:szCs w:val="24"/>
+          <w:lang w:val="id-ID"/>
+        </w:rPr>
+      </w:pPr>
+    </w:p>
+    <w:p>
+      <w:pPr>
+        <w:rPr>
+          <w:rFonts w:ascii="Times New Roman" w:hAnsi="Times New Roman" w:cs="Times New Roman"/>
+          <w:sz w:val="24"/>
+          <w:szCs w:val="24"/>
+          <w:lang w:val="id-ID"/>
+        </w:rPr>
+      </w:pPr>
+    </w:p>
+    <w:p>
+      <w:pPr>
+        <w:rPr>
+          <w:rFonts w:ascii="Times New Roman" w:hAnsi="Times New Roman" w:cs="Times New Roman"/>
+          <w:sz w:val="24"/>
+          <w:szCs w:val="24"/>
+          <w:lang w:val="id-ID"/>
+        </w:rPr>
+      </w:pPr>
+    </w:p>
+    <w:p>
+      <w:pPr>
+        <w:rPr>
+          <w:rFonts w:ascii="Times New Roman" w:hAnsi="Times New Roman" w:cs="Times New Roman"/>
+          <w:sz w:val="24"/>
+          <w:szCs w:val="24"/>
+          <w:lang w:val="id-ID"/>
+        </w:rPr>
+      </w:pPr>
+    </w:p>
+    <w:p>
+      <w:pPr>
+        <w:rPr>
+          <w:rFonts w:ascii="Times New Roman" w:hAnsi="Times New Roman" w:cs="Times New Roman"/>
+          <w:sz w:val="24"/>
+          <w:szCs w:val="24"/>
+          <w:lang w:val="id-ID"/>
+        </w:rPr>
+      </w:pPr>
+    </w:p>
+    <w:p>
+      <w:pPr>
+        <w:rPr>
+          <w:rFonts w:ascii="Times New Roman" w:hAnsi="Times New Roman" w:cs="Times New Roman"/>
+          <w:sz w:val="24"/>
+          <w:szCs w:val="24"/>
+          <w:lang w:val="id-ID"/>
+        </w:rPr>
+      </w:pPr>
+    </w:p>
+    <w:p>
+      <w:pPr>
+        <w:rPr>
+          <w:rFonts w:ascii="Times New Roman" w:hAnsi="Times New Roman" w:cs="Times New Roman"/>
+          <w:sz w:val="24"/>
+          <w:szCs w:val="24"/>
+          <w:lang w:val="id-ID"/>
+        </w:rPr>
+      </w:pPr>
+    </w:p>
+    <w:p>
+      <w:pPr>
+        <w:rPr>
+          <w:rFonts w:ascii="Times New Roman" w:hAnsi="Times New Roman" w:cs="Times New Roman"/>
+          <w:sz w:val="24"/>
+          <w:szCs w:val="24"/>
+          <w:lang w:val="id-ID"/>
+        </w:rPr>
+      </w:pPr>
+    </w:p>
+    <w:p>
+      <w:pPr>
+        <w:rPr>
+          <w:rFonts w:ascii="Times New Roman" w:hAnsi="Times New Roman" w:cs="Times New Roman"/>
+          <w:sz w:val="24"/>
+          <w:szCs w:val="24"/>
+          <w:lang w:val="id-ID"/>
+        </w:rPr>
+      </w:pPr>
+    </w:p>
+    <w:p>
+      <w:pPr>
+        <w:rPr>
+          <w:rFonts w:ascii="Times New Roman" w:hAnsi="Times New Roman" w:cs="Times New Roman"/>
+          <w:sz w:val="24"/>
+          <w:szCs w:val="24"/>
+          <w:lang w:val="id-ID"/>
+        </w:rPr>
+      </w:pPr>
+    </w:p>
+    <w:p>
+      <w:pPr>
+        <w:rPr>
+          <w:rFonts w:ascii="Times New Roman" w:hAnsi="Times New Roman" w:cs="Times New Roman"/>
+          <w:sz w:val="24"/>
+          <w:szCs w:val="24"/>
+          <w:lang w:val="id-ID"/>
+        </w:rPr>
+      </w:pPr>
+    </w:p>
+    <w:p>
+      <w:pPr>
+        <w:rPr>
+          <w:rFonts w:ascii="Times New Roman" w:hAnsi="Times New Roman" w:cs="Times New Roman"/>
+          <w:sz w:val="24"/>
+          <w:szCs w:val="24"/>
+          <w:lang w:val="id-ID"/>
+        </w:rPr>
+      </w:pPr>
+    </w:p>
+    <w:p>
+      <w:pPr>
+        <w:rPr>
+          <w:rFonts w:ascii="Times New Roman" w:hAnsi="Times New Roman" w:cs="Times New Roman"/>
+          <w:sz w:val="24"/>
+          <w:szCs w:val="24"/>
+          <w:lang w:val="id-ID"/>
+        </w:rPr>
+      </w:pPr>
+    </w:p>
+    <w:p>
+      <w:pPr>
+        <w:rPr>
+          <w:rFonts w:ascii="Times New Roman" w:hAnsi="Times New Roman" w:cs="Times New Roman"/>
+          <w:sz w:val="24"/>
+          <w:szCs w:val="24"/>
+          <w:lang w:val="id-ID"/>
+        </w:rPr>
+      </w:pPr>
+    </w:p>
+    <w:p>
+      <w:pPr>
+        <w:rPr>
+          <w:rFonts w:ascii="Times New Roman" w:hAnsi="Times New Roman" w:cs="Times New Roman"/>
+          <w:sz w:val="24"/>
+          <w:szCs w:val="24"/>
+          <w:lang w:val="id-ID"/>
+        </w:rPr>
+      </w:pPr>
+    </w:p>
+    <w:p>
+      <w:pPr>
+        <w:rPr>
+          <w:rFonts w:ascii="Times New Roman" w:hAnsi="Times New Roman" w:cs="Times New Roman"/>
+          <w:sz w:val="24"/>
+          <w:szCs w:val="24"/>
+          <w:lang w:val="id-ID"/>
+        </w:rPr>
+      </w:pPr>
+    </w:p>
+    <w:p>
+      <w:pPr>
+        <w:rPr>
+          <w:rFonts w:ascii="Times New Roman" w:hAnsi="Times New Roman" w:cs="Times New Roman"/>
+          <w:sz w:val="24"/>
+          <w:szCs w:val="24"/>
+          <w:lang w:val="id-ID"/>
+        </w:rPr>
+      </w:pPr>
+    </w:p>
+    <w:p>
+      <w:pPr>
+        <w:rPr>
+          <w:rFonts w:ascii="Times New Roman" w:hAnsi="Times New Roman" w:cs="Times New Roman"/>
+          <w:sz w:val="24"/>
+          <w:szCs w:val="24"/>
+          <w:lang w:val="id-ID"/>
         </w:rPr>
       </w:pPr>
     </w:p>
@@ -842,15 +825,15 @@
           <w:rFonts w:ascii="Times New Roman" w:hAnsi="Times New Roman" w:cs="Times New Roman"/>
           <w:sz w:val="24"/>
           <w:szCs w:val="24"/>
-          <w:lang w:val="en-ID"/>
-        </w:rPr>
-      </w:pPr>
-      <w:r>
-        <w:rPr>
-          <w:rFonts w:ascii="Times New Roman" w:hAnsi="Times New Roman" w:cs="Times New Roman"/>
-          <w:sz w:val="24"/>
-          <w:szCs w:val="24"/>
-          <w:lang w:val="en-ID"/>
+          <w:lang w:val="id-ID"/>
+        </w:rPr>
+      </w:pPr>
+      <w:r>
+        <w:rPr>
+          <w:rFonts w:ascii="Times New Roman" w:hAnsi="Times New Roman" w:cs="Times New Roman"/>
+          <w:sz w:val="24"/>
+          <w:szCs w:val="24"/>
+          <w:lang w:val="id-ID"/>
         </w:rPr>
         <w:lastRenderedPageBreak/>
         <w:t>BAB I</w:t>
@@ -863,34 +846,36 @@
           <w:rFonts w:ascii="Times New Roman" w:hAnsi="Times New Roman" w:cs="Times New Roman"/>
           <w:sz w:val="24"/>
           <w:szCs w:val="24"/>
-          <w:lang w:val="en-ID"/>
-        </w:rPr>
-      </w:pPr>
-      <w:r>
-        <w:rPr>
-          <w:rFonts w:ascii="Times New Roman" w:hAnsi="Times New Roman" w:cs="Times New Roman"/>
-          <w:sz w:val="24"/>
-          <w:szCs w:val="24"/>
-          <w:lang w:val="en-ID"/>
+          <w:lang w:val="id-ID"/>
+        </w:rPr>
+      </w:pPr>
+      <w:r>
+        <w:rPr>
+          <w:rFonts w:ascii="Times New Roman" w:hAnsi="Times New Roman" w:cs="Times New Roman"/>
+          <w:sz w:val="24"/>
+          <w:szCs w:val="24"/>
+          <w:lang w:val="id-ID"/>
         </w:rPr>
         <w:t>PENDAHULUAN</w:t>
       </w:r>
     </w:p>
     <w:p>
       <w:pPr>
-        <w:rPr>
-          <w:rFonts w:ascii="Times New Roman" w:hAnsi="Times New Roman" w:cs="Times New Roman"/>
-          <w:sz w:val="24"/>
-          <w:szCs w:val="24"/>
-          <w:lang w:val="en-ID"/>
-        </w:rPr>
-      </w:pPr>
-      <w:r>
-        <w:rPr>
-          <w:rFonts w:ascii="Times New Roman" w:hAnsi="Times New Roman" w:cs="Times New Roman"/>
-          <w:sz w:val="24"/>
-          <w:szCs w:val="24"/>
-          <w:lang w:val="en-ID"/>
+        <w:spacing w:line="360" w:lineRule="auto"/>
+        <w:jc w:val="both"/>
+        <w:rPr>
+          <w:rFonts w:ascii="Times New Roman" w:hAnsi="Times New Roman" w:cs="Times New Roman"/>
+          <w:sz w:val="24"/>
+          <w:szCs w:val="24"/>
+          <w:lang w:val="id-ID"/>
+        </w:rPr>
+      </w:pPr>
+      <w:r>
+        <w:rPr>
+          <w:rFonts w:ascii="Times New Roman" w:hAnsi="Times New Roman" w:cs="Times New Roman"/>
+          <w:sz w:val="24"/>
+          <w:szCs w:val="24"/>
+          <w:lang w:val="id-ID"/>
         </w:rPr>
         <w:t xml:space="preserve">Perkembangan perangkat teknologi informasi begitu cepat, salah satunya perangkat seluler atau mobile. </w:t>
       </w:r>
@@ -899,7 +884,7 @@
           <w:rFonts w:ascii="Times New Roman" w:hAnsi="Times New Roman" w:cs="Times New Roman"/>
           <w:sz w:val="24"/>
           <w:szCs w:val="24"/>
-          <w:lang w:val="en-ID"/>
+          <w:lang w:val="id-ID"/>
         </w:rPr>
         <w:t xml:space="preserve">Perangkat seluler saat ini menjadi perangkat yang paling banyak dipakai oleh masyarakat </w:t>
       </w:r>
@@ -908,7 +893,7 @@
           <w:rFonts w:ascii="Times New Roman" w:hAnsi="Times New Roman" w:cs="Times New Roman"/>
           <w:sz w:val="24"/>
           <w:szCs w:val="24"/>
-          <w:lang w:val="en-ID"/>
+          <w:lang w:val="id-ID"/>
         </w:rPr>
         <w:t xml:space="preserve">Indonesia. Perangkat </w:t>
       </w:r>
@@ -917,7 +902,7 @@
           <w:rFonts w:ascii="Times New Roman" w:hAnsi="Times New Roman" w:cs="Times New Roman"/>
           <w:sz w:val="24"/>
           <w:szCs w:val="24"/>
-          <w:lang w:val="en-ID"/>
+          <w:lang w:val="id-ID"/>
         </w:rPr>
         <w:t>smar</w:t>
       </w:r>
@@ -926,7 +911,7 @@
           <w:rFonts w:ascii="Times New Roman" w:hAnsi="Times New Roman" w:cs="Times New Roman"/>
           <w:sz w:val="24"/>
           <w:szCs w:val="24"/>
-          <w:lang w:val="en-ID"/>
+          <w:lang w:val="id-ID"/>
         </w:rPr>
         <w:t xml:space="preserve">tphone merupakan telepon genggam yang masyarakat luas bisa menggunakan </w:t>
       </w:r>
@@ -935,7 +920,7 @@
           <w:rFonts w:ascii="Times New Roman" w:hAnsi="Times New Roman" w:cs="Times New Roman"/>
           <w:sz w:val="24"/>
           <w:szCs w:val="24"/>
-          <w:lang w:val="en-ID"/>
+          <w:lang w:val="id-ID"/>
         </w:rPr>
         <w:t>dan mengubahnya sesuai dengan keingi</w:t>
       </w:r>
@@ -944,31 +929,1023 @@
           <w:rFonts w:ascii="Times New Roman" w:hAnsi="Times New Roman" w:cs="Times New Roman"/>
           <w:sz w:val="24"/>
           <w:szCs w:val="24"/>
-          <w:lang w:val="en-ID"/>
+          <w:lang w:val="id-ID"/>
         </w:rPr>
         <w:t>nan.</w:t>
       </w:r>
     </w:p>
     <w:p>
       <w:pPr>
-        <w:rPr>
-          <w:rFonts w:ascii="Times New Roman" w:hAnsi="Times New Roman" w:cs="Times New Roman"/>
-          <w:sz w:val="24"/>
-          <w:szCs w:val="24"/>
-          <w:lang w:val="en-ID"/>
-        </w:rPr>
-      </w:pPr>
-      <w:r>
-        <w:rPr>
-          <w:rFonts w:ascii="Times New Roman" w:hAnsi="Times New Roman" w:cs="Times New Roman"/>
-          <w:sz w:val="24"/>
-          <w:szCs w:val="24"/>
-          <w:lang w:val="en-ID"/>
-        </w:rPr>
-        <w:t xml:space="preserve">Penggunaan perangkat seluler tidak hanya sebagaui untuk alat komunikasi saja, tetapi memungkinkan kita untuk membentuk interaksi yang berbeda dari interaksi tatap muka. Interaksi ini bisa berupa saling bertukar data atau informasi dari jarak jauh. </w:t>
+        <w:spacing w:line="360" w:lineRule="auto"/>
+        <w:jc w:val="both"/>
+        <w:rPr>
+          <w:rFonts w:ascii="Times New Roman" w:hAnsi="Times New Roman" w:cs="Times New Roman"/>
+          <w:sz w:val="24"/>
+          <w:szCs w:val="24"/>
+          <w:lang w:val="id-ID"/>
+        </w:rPr>
+      </w:pPr>
+      <w:r>
+        <w:rPr>
+          <w:rFonts w:ascii="Times New Roman" w:hAnsi="Times New Roman" w:cs="Times New Roman"/>
+          <w:sz w:val="24"/>
+          <w:szCs w:val="24"/>
+          <w:lang w:val="id-ID"/>
+        </w:rPr>
+        <w:t>Penggunaan perangkat seluler</w:t>
+      </w:r>
+      <w:r>
+        <w:rPr>
+          <w:rFonts w:ascii="Times New Roman" w:hAnsi="Times New Roman" w:cs="Times New Roman"/>
+          <w:sz w:val="24"/>
+          <w:szCs w:val="24"/>
+          <w:lang w:val="id-ID"/>
+        </w:rPr>
+        <w:t xml:space="preserve"> atau smartphone</w:t>
+      </w:r>
+      <w:r>
+        <w:rPr>
+          <w:rFonts w:ascii="Times New Roman" w:hAnsi="Times New Roman" w:cs="Times New Roman"/>
+          <w:sz w:val="24"/>
+          <w:szCs w:val="24"/>
+          <w:lang w:val="id-ID"/>
+        </w:rPr>
+        <w:t xml:space="preserve"> tidak hanya sebagaui untuk alat komunikasi saja, tetapi memungkinkan kita untuk membentuk interaksi yang berbeda dari interaksi tatap muka. Interaksi ini bisa berupa saling bertukar data atau informasi dari jarak jau</w:t>
+      </w:r>
+      <w:r>
+        <w:rPr>
+          <w:rFonts w:ascii="Times New Roman" w:hAnsi="Times New Roman" w:cs="Times New Roman"/>
+          <w:sz w:val="24"/>
+          <w:szCs w:val="24"/>
+          <w:lang w:val="id-ID"/>
+        </w:rPr>
+        <w:t>h seperti mengirim surat elektronik melalui akun email.Tidak hanya untuk alat pertukaran informasi, perangkat</w:t>
+      </w:r>
+      <w:r>
+        <w:rPr>
+          <w:rFonts w:ascii="Times New Roman" w:hAnsi="Times New Roman" w:cs="Times New Roman"/>
+          <w:sz w:val="24"/>
+          <w:szCs w:val="24"/>
+          <w:lang w:val="id-ID"/>
+        </w:rPr>
+        <w:t xml:space="preserve"> seluler juga digunakan sebagai alat untuk multimedia seperti memutar video maupun </w:t>
+      </w:r>
+      <w:r>
+        <w:rPr>
+          <w:rFonts w:ascii="Times New Roman" w:hAnsi="Times New Roman" w:cs="Times New Roman"/>
+          <w:sz w:val="24"/>
+          <w:szCs w:val="24"/>
+          <w:lang w:val="id-ID"/>
+        </w:rPr>
+        <w:t>musik</w:t>
+      </w:r>
+      <w:r>
+        <w:rPr>
+          <w:rFonts w:ascii="Times New Roman" w:hAnsi="Times New Roman" w:cs="Times New Roman"/>
+          <w:sz w:val="24"/>
+          <w:szCs w:val="24"/>
+          <w:lang w:val="id-ID"/>
+        </w:rPr>
+        <w:t>.</w:t>
+      </w:r>
+      <w:r>
+        <w:rPr>
+          <w:rFonts w:ascii="Times New Roman" w:hAnsi="Times New Roman" w:cs="Times New Roman"/>
+          <w:sz w:val="24"/>
+          <w:szCs w:val="24"/>
+          <w:lang w:val="id-ID"/>
+        </w:rPr>
+        <w:t xml:space="preserve"> Perangkat seluler memiliki berbagai dukungan system operasi untuk dapat berinteraksi dengan pengguna, salah satunya android.</w:t>
+      </w:r>
+    </w:p>
+    <w:p>
+      <w:pPr>
+        <w:spacing w:line="360" w:lineRule="auto"/>
+        <w:jc w:val="both"/>
+        <w:rPr>
+          <w:rFonts w:ascii="Times New Roman" w:hAnsi="Times New Roman" w:cs="Times New Roman"/>
+          <w:sz w:val="24"/>
+          <w:szCs w:val="24"/>
+        </w:rPr>
+      </w:pPr>
+      <w:r>
+        <w:rPr>
+          <w:rFonts w:ascii="Times New Roman" w:hAnsi="Times New Roman" w:cs="Times New Roman"/>
+          <w:sz w:val="24"/>
+          <w:szCs w:val="24"/>
+          <w:lang w:val="id-ID"/>
+        </w:rPr>
+        <w:t xml:space="preserve">Android merupakan system operasi untuk smartphone yang saat ini paling banyak digunakan di dunia. System operasi ini berjalan pada kernel linux yang memiliki berbagai fitur yang telah teruji seperti </w:t>
+      </w:r>
+      <w:r>
+        <w:rPr>
+          <w:rFonts w:ascii="Times New Roman" w:hAnsi="Times New Roman" w:cs="Times New Roman"/>
+          <w:i/>
+          <w:iCs/>
+          <w:sz w:val="24"/>
+          <w:szCs w:val="24"/>
+          <w:lang w:val="id-ID"/>
+        </w:rPr>
+        <w:t xml:space="preserve">portability, features </w:t>
+      </w:r>
+      <w:r>
+        <w:rPr>
+          <w:rFonts w:ascii="Times New Roman" w:hAnsi="Times New Roman" w:cs="Times New Roman"/>
+          <w:sz w:val="24"/>
+          <w:szCs w:val="24"/>
+          <w:lang w:val="id-ID"/>
+        </w:rPr>
+        <w:t>dan</w:t>
+      </w:r>
+      <w:r>
+        <w:rPr>
+          <w:rFonts w:ascii="Times New Roman" w:hAnsi="Times New Roman" w:cs="Times New Roman"/>
+          <w:i/>
+          <w:iCs/>
+          <w:sz w:val="24"/>
+          <w:szCs w:val="24"/>
+          <w:lang w:val="id-ID"/>
+        </w:rPr>
+        <w:t xml:space="preserve"> security</w:t>
+      </w:r>
+      <w:r>
+        <w:rPr>
+          <w:rFonts w:ascii="Times New Roman" w:hAnsi="Times New Roman" w:cs="Times New Roman"/>
+          <w:sz w:val="24"/>
+          <w:szCs w:val="24"/>
+          <w:lang w:val="id-ID"/>
+        </w:rPr>
+        <w:t xml:space="preserve">. Android adalah system operasi yang bersifat open source yang memungkinkan pengembangnya untuk  membuat dan menyesuaikan </w:t>
+      </w:r>
+      <w:r>
+        <w:rPr>
+          <w:rFonts w:ascii="Times New Roman" w:hAnsi="Times New Roman" w:cs="Times New Roman"/>
+          <w:sz w:val="24"/>
+          <w:szCs w:val="24"/>
+          <w:lang w:val="id-ID"/>
+        </w:rPr>
+        <w:t>pada perangkatnya (Zinoune, 2013).</w:t>
+      </w:r>
+      <w:r>
+        <w:rPr>
+          <w:rFonts w:ascii="Times New Roman" w:hAnsi="Times New Roman" w:cs="Times New Roman"/>
+          <w:sz w:val="24"/>
+          <w:szCs w:val="24"/>
+        </w:rPr>
+        <w:t xml:space="preserve"> </w:t>
+      </w:r>
+      <w:proofErr w:type="spellStart"/>
+      <w:r>
+        <w:rPr>
+          <w:rFonts w:ascii="Times New Roman" w:hAnsi="Times New Roman" w:cs="Times New Roman"/>
+          <w:sz w:val="24"/>
+          <w:szCs w:val="24"/>
+        </w:rPr>
+        <w:t>Dengan</w:t>
+      </w:r>
+      <w:proofErr w:type="spellEnd"/>
+      <w:r>
+        <w:rPr>
+          <w:rFonts w:ascii="Times New Roman" w:hAnsi="Times New Roman" w:cs="Times New Roman"/>
+          <w:sz w:val="24"/>
+          <w:szCs w:val="24"/>
+        </w:rPr>
+        <w:t xml:space="preserve"> </w:t>
+      </w:r>
+      <w:proofErr w:type="spellStart"/>
+      <w:r>
+        <w:rPr>
+          <w:rFonts w:ascii="Times New Roman" w:hAnsi="Times New Roman" w:cs="Times New Roman"/>
+          <w:sz w:val="24"/>
+          <w:szCs w:val="24"/>
+        </w:rPr>
+        <w:t>pengguna</w:t>
+      </w:r>
+      <w:proofErr w:type="spellEnd"/>
+      <w:r>
+        <w:rPr>
+          <w:rFonts w:ascii="Times New Roman" w:hAnsi="Times New Roman" w:cs="Times New Roman"/>
+          <w:sz w:val="24"/>
+          <w:szCs w:val="24"/>
+        </w:rPr>
+        <w:t xml:space="preserve"> yang </w:t>
+      </w:r>
+      <w:proofErr w:type="spellStart"/>
+      <w:r>
+        <w:rPr>
+          <w:rFonts w:ascii="Times New Roman" w:hAnsi="Times New Roman" w:cs="Times New Roman"/>
+          <w:sz w:val="24"/>
+          <w:szCs w:val="24"/>
+        </w:rPr>
+        <w:t>banyak</w:t>
+      </w:r>
+      <w:proofErr w:type="spellEnd"/>
+      <w:r>
+        <w:rPr>
+          <w:rFonts w:ascii="Times New Roman" w:hAnsi="Times New Roman" w:cs="Times New Roman"/>
+          <w:sz w:val="24"/>
+          <w:szCs w:val="24"/>
+        </w:rPr>
+        <w:t xml:space="preserve"> </w:t>
+      </w:r>
+      <w:proofErr w:type="spellStart"/>
+      <w:r>
+        <w:rPr>
+          <w:rFonts w:ascii="Times New Roman" w:hAnsi="Times New Roman" w:cs="Times New Roman"/>
+          <w:sz w:val="24"/>
+          <w:szCs w:val="24"/>
+        </w:rPr>
+        <w:t>dan</w:t>
+      </w:r>
+      <w:proofErr w:type="spellEnd"/>
+      <w:r>
+        <w:rPr>
+          <w:rFonts w:ascii="Times New Roman" w:hAnsi="Times New Roman" w:cs="Times New Roman"/>
+          <w:sz w:val="24"/>
+          <w:szCs w:val="24"/>
+        </w:rPr>
+        <w:t xml:space="preserve"> </w:t>
+      </w:r>
+      <w:proofErr w:type="spellStart"/>
+      <w:r>
+        <w:rPr>
+          <w:rFonts w:ascii="Times New Roman" w:hAnsi="Times New Roman" w:cs="Times New Roman"/>
+          <w:sz w:val="24"/>
+          <w:szCs w:val="24"/>
+        </w:rPr>
+        <w:t>terus</w:t>
+      </w:r>
+      <w:proofErr w:type="spellEnd"/>
+      <w:r>
+        <w:rPr>
+          <w:rFonts w:ascii="Times New Roman" w:hAnsi="Times New Roman" w:cs="Times New Roman"/>
+          <w:sz w:val="24"/>
+          <w:szCs w:val="24"/>
+        </w:rPr>
+        <w:t xml:space="preserve"> </w:t>
+      </w:r>
+      <w:proofErr w:type="spellStart"/>
+      <w:r>
+        <w:rPr>
+          <w:rFonts w:ascii="Times New Roman" w:hAnsi="Times New Roman" w:cs="Times New Roman"/>
+          <w:sz w:val="24"/>
+          <w:szCs w:val="24"/>
+        </w:rPr>
+        <w:t>bertambah</w:t>
+      </w:r>
+      <w:proofErr w:type="spellEnd"/>
+      <w:r>
+        <w:rPr>
+          <w:rFonts w:ascii="Times New Roman" w:hAnsi="Times New Roman" w:cs="Times New Roman"/>
+          <w:sz w:val="24"/>
+          <w:szCs w:val="24"/>
+        </w:rPr>
+        <w:t xml:space="preserve">, </w:t>
+      </w:r>
+      <w:proofErr w:type="spellStart"/>
+      <w:r>
+        <w:rPr>
+          <w:rFonts w:ascii="Times New Roman" w:hAnsi="Times New Roman" w:cs="Times New Roman"/>
+          <w:sz w:val="24"/>
+          <w:szCs w:val="24"/>
+        </w:rPr>
+        <w:t>memungkinkan</w:t>
+      </w:r>
+      <w:proofErr w:type="spellEnd"/>
+      <w:r>
+        <w:rPr>
+          <w:rFonts w:ascii="Times New Roman" w:hAnsi="Times New Roman" w:cs="Times New Roman"/>
+          <w:sz w:val="24"/>
+          <w:szCs w:val="24"/>
+        </w:rPr>
+        <w:t xml:space="preserve"> </w:t>
+      </w:r>
+      <w:proofErr w:type="spellStart"/>
+      <w:r>
+        <w:rPr>
+          <w:rFonts w:ascii="Times New Roman" w:hAnsi="Times New Roman" w:cs="Times New Roman"/>
+          <w:sz w:val="24"/>
+          <w:szCs w:val="24"/>
+        </w:rPr>
+        <w:t>instansi</w:t>
+      </w:r>
+      <w:proofErr w:type="spellEnd"/>
+      <w:r>
+        <w:rPr>
+          <w:rFonts w:ascii="Times New Roman" w:hAnsi="Times New Roman" w:cs="Times New Roman"/>
+          <w:sz w:val="24"/>
+          <w:szCs w:val="24"/>
+        </w:rPr>
+        <w:t xml:space="preserve"> </w:t>
+      </w:r>
+      <w:proofErr w:type="spellStart"/>
+      <w:r>
+        <w:rPr>
+          <w:rFonts w:ascii="Times New Roman" w:hAnsi="Times New Roman" w:cs="Times New Roman"/>
+          <w:sz w:val="24"/>
+          <w:szCs w:val="24"/>
+        </w:rPr>
+        <w:t>atau</w:t>
+      </w:r>
+      <w:proofErr w:type="spellEnd"/>
+      <w:r>
+        <w:rPr>
+          <w:rFonts w:ascii="Times New Roman" w:hAnsi="Times New Roman" w:cs="Times New Roman"/>
+          <w:sz w:val="24"/>
+          <w:szCs w:val="24"/>
+        </w:rPr>
+        <w:t xml:space="preserve"> </w:t>
+      </w:r>
+      <w:proofErr w:type="spellStart"/>
+      <w:r>
+        <w:rPr>
+          <w:rFonts w:ascii="Times New Roman" w:hAnsi="Times New Roman" w:cs="Times New Roman"/>
+          <w:sz w:val="24"/>
+          <w:szCs w:val="24"/>
+        </w:rPr>
+        <w:t>perusahaan</w:t>
+      </w:r>
+      <w:proofErr w:type="spellEnd"/>
+      <w:r>
+        <w:rPr>
+          <w:rFonts w:ascii="Times New Roman" w:hAnsi="Times New Roman" w:cs="Times New Roman"/>
+          <w:sz w:val="24"/>
+          <w:szCs w:val="24"/>
+        </w:rPr>
+        <w:t xml:space="preserve"> </w:t>
+      </w:r>
+      <w:proofErr w:type="spellStart"/>
+      <w:r>
+        <w:rPr>
+          <w:rFonts w:ascii="Times New Roman" w:hAnsi="Times New Roman" w:cs="Times New Roman"/>
+          <w:sz w:val="24"/>
+          <w:szCs w:val="24"/>
+        </w:rPr>
+        <w:t>untuk</w:t>
+      </w:r>
+      <w:proofErr w:type="spellEnd"/>
+      <w:r>
+        <w:rPr>
+          <w:rFonts w:ascii="Times New Roman" w:hAnsi="Times New Roman" w:cs="Times New Roman"/>
+          <w:sz w:val="24"/>
+          <w:szCs w:val="24"/>
+        </w:rPr>
+        <w:t xml:space="preserve"> </w:t>
+      </w:r>
+      <w:proofErr w:type="spellStart"/>
+      <w:r>
+        <w:rPr>
+          <w:rFonts w:ascii="Times New Roman" w:hAnsi="Times New Roman" w:cs="Times New Roman"/>
+          <w:sz w:val="24"/>
+          <w:szCs w:val="24"/>
+        </w:rPr>
+        <w:t>memanfaatkan</w:t>
+      </w:r>
+      <w:proofErr w:type="spellEnd"/>
+      <w:r>
+        <w:rPr>
+          <w:rFonts w:ascii="Times New Roman" w:hAnsi="Times New Roman" w:cs="Times New Roman"/>
+          <w:sz w:val="24"/>
+          <w:szCs w:val="24"/>
+        </w:rPr>
+        <w:t xml:space="preserve"> android </w:t>
+      </w:r>
+      <w:proofErr w:type="spellStart"/>
+      <w:r>
+        <w:rPr>
+          <w:rFonts w:ascii="Times New Roman" w:hAnsi="Times New Roman" w:cs="Times New Roman"/>
+          <w:sz w:val="24"/>
+          <w:szCs w:val="24"/>
+        </w:rPr>
+        <w:t>untuk</w:t>
+      </w:r>
+      <w:proofErr w:type="spellEnd"/>
+      <w:r>
+        <w:rPr>
+          <w:rFonts w:ascii="Times New Roman" w:hAnsi="Times New Roman" w:cs="Times New Roman"/>
+          <w:sz w:val="24"/>
+          <w:szCs w:val="24"/>
+        </w:rPr>
+        <w:t xml:space="preserve"> </w:t>
+      </w:r>
+      <w:proofErr w:type="spellStart"/>
+      <w:r>
+        <w:rPr>
+          <w:rFonts w:ascii="Times New Roman" w:hAnsi="Times New Roman" w:cs="Times New Roman"/>
+          <w:sz w:val="24"/>
+          <w:szCs w:val="24"/>
+        </w:rPr>
+        <w:t>dapat</w:t>
+      </w:r>
+      <w:proofErr w:type="spellEnd"/>
+      <w:r>
+        <w:rPr>
+          <w:rFonts w:ascii="Times New Roman" w:hAnsi="Times New Roman" w:cs="Times New Roman"/>
+          <w:sz w:val="24"/>
+          <w:szCs w:val="24"/>
+        </w:rPr>
+        <w:t xml:space="preserve"> </w:t>
+      </w:r>
+      <w:proofErr w:type="spellStart"/>
+      <w:r>
+        <w:rPr>
+          <w:rFonts w:ascii="Times New Roman" w:hAnsi="Times New Roman" w:cs="Times New Roman"/>
+          <w:sz w:val="24"/>
+          <w:szCs w:val="24"/>
+        </w:rPr>
+        <w:t>menciptakan</w:t>
+      </w:r>
+      <w:proofErr w:type="spellEnd"/>
+      <w:r>
+        <w:rPr>
+          <w:rFonts w:ascii="Times New Roman" w:hAnsi="Times New Roman" w:cs="Times New Roman"/>
+          <w:sz w:val="24"/>
+          <w:szCs w:val="24"/>
+        </w:rPr>
+        <w:t xml:space="preserve"> </w:t>
+      </w:r>
+      <w:proofErr w:type="spellStart"/>
+      <w:r>
+        <w:rPr>
+          <w:rFonts w:ascii="Times New Roman" w:hAnsi="Times New Roman" w:cs="Times New Roman"/>
+          <w:sz w:val="24"/>
+          <w:szCs w:val="24"/>
+        </w:rPr>
+        <w:t>kedisiplinan</w:t>
+      </w:r>
+      <w:proofErr w:type="spellEnd"/>
+      <w:r>
+        <w:rPr>
+          <w:rFonts w:ascii="Times New Roman" w:hAnsi="Times New Roman" w:cs="Times New Roman"/>
+          <w:sz w:val="24"/>
+          <w:szCs w:val="24"/>
+        </w:rPr>
+        <w:t xml:space="preserve"> </w:t>
+      </w:r>
+      <w:proofErr w:type="spellStart"/>
+      <w:r>
+        <w:rPr>
+          <w:rFonts w:ascii="Times New Roman" w:hAnsi="Times New Roman" w:cs="Times New Roman"/>
+          <w:sz w:val="24"/>
+          <w:szCs w:val="24"/>
+        </w:rPr>
+        <w:t>dan</w:t>
+      </w:r>
+      <w:proofErr w:type="spellEnd"/>
+      <w:r>
+        <w:rPr>
+          <w:rFonts w:ascii="Times New Roman" w:hAnsi="Times New Roman" w:cs="Times New Roman"/>
+          <w:sz w:val="24"/>
+          <w:szCs w:val="24"/>
+        </w:rPr>
+        <w:t xml:space="preserve"> </w:t>
+      </w:r>
+      <w:proofErr w:type="spellStart"/>
+      <w:r>
+        <w:rPr>
+          <w:rFonts w:ascii="Times New Roman" w:hAnsi="Times New Roman" w:cs="Times New Roman"/>
+          <w:sz w:val="24"/>
+          <w:szCs w:val="24"/>
+        </w:rPr>
+        <w:t>meni</w:t>
+      </w:r>
+      <w:r>
+        <w:rPr>
+          <w:rFonts w:ascii="Times New Roman" w:hAnsi="Times New Roman" w:cs="Times New Roman"/>
+          <w:sz w:val="24"/>
+          <w:szCs w:val="24"/>
+        </w:rPr>
+        <w:t>ngkatkan</w:t>
+      </w:r>
+      <w:proofErr w:type="spellEnd"/>
+      <w:r>
+        <w:rPr>
+          <w:rFonts w:ascii="Times New Roman" w:hAnsi="Times New Roman" w:cs="Times New Roman"/>
+          <w:sz w:val="24"/>
+          <w:szCs w:val="24"/>
+        </w:rPr>
+        <w:t xml:space="preserve"> </w:t>
+      </w:r>
+      <w:proofErr w:type="spellStart"/>
+      <w:r>
+        <w:rPr>
+          <w:rFonts w:ascii="Times New Roman" w:hAnsi="Times New Roman" w:cs="Times New Roman"/>
+          <w:sz w:val="24"/>
+          <w:szCs w:val="24"/>
+        </w:rPr>
+        <w:t>produktifitas</w:t>
+      </w:r>
+      <w:proofErr w:type="spellEnd"/>
+      <w:r>
+        <w:rPr>
+          <w:rFonts w:ascii="Times New Roman" w:hAnsi="Times New Roman" w:cs="Times New Roman"/>
+          <w:sz w:val="24"/>
+          <w:szCs w:val="24"/>
+        </w:rPr>
+        <w:t xml:space="preserve"> </w:t>
+      </w:r>
+      <w:proofErr w:type="spellStart"/>
+      <w:r>
+        <w:rPr>
+          <w:rFonts w:ascii="Times New Roman" w:hAnsi="Times New Roman" w:cs="Times New Roman"/>
+          <w:sz w:val="24"/>
+          <w:szCs w:val="24"/>
+        </w:rPr>
+        <w:t>kerja</w:t>
+      </w:r>
+      <w:proofErr w:type="spellEnd"/>
+      <w:r>
+        <w:rPr>
+          <w:rFonts w:ascii="Times New Roman" w:hAnsi="Times New Roman" w:cs="Times New Roman"/>
+          <w:sz w:val="24"/>
+          <w:szCs w:val="24"/>
+        </w:rPr>
+        <w:t xml:space="preserve">, </w:t>
+      </w:r>
+      <w:proofErr w:type="spellStart"/>
+      <w:r>
+        <w:rPr>
+          <w:rFonts w:ascii="Times New Roman" w:hAnsi="Times New Roman" w:cs="Times New Roman"/>
+          <w:sz w:val="24"/>
+          <w:szCs w:val="24"/>
+        </w:rPr>
+        <w:t>salah</w:t>
+      </w:r>
+      <w:proofErr w:type="spellEnd"/>
+      <w:r>
+        <w:rPr>
+          <w:rFonts w:ascii="Times New Roman" w:hAnsi="Times New Roman" w:cs="Times New Roman"/>
+          <w:sz w:val="24"/>
+          <w:szCs w:val="24"/>
+        </w:rPr>
+        <w:t xml:space="preserve"> </w:t>
+      </w:r>
+      <w:proofErr w:type="spellStart"/>
+      <w:r>
+        <w:rPr>
+          <w:rFonts w:ascii="Times New Roman" w:hAnsi="Times New Roman" w:cs="Times New Roman"/>
+          <w:sz w:val="24"/>
+          <w:szCs w:val="24"/>
+        </w:rPr>
+        <w:t>satunya</w:t>
+      </w:r>
+      <w:proofErr w:type="spellEnd"/>
+      <w:r>
+        <w:rPr>
+          <w:rFonts w:ascii="Times New Roman" w:hAnsi="Times New Roman" w:cs="Times New Roman"/>
+          <w:sz w:val="24"/>
+          <w:szCs w:val="24"/>
+        </w:rPr>
+        <w:t xml:space="preserve"> </w:t>
+      </w:r>
+      <w:proofErr w:type="spellStart"/>
+      <w:r>
+        <w:rPr>
+          <w:rFonts w:ascii="Times New Roman" w:hAnsi="Times New Roman" w:cs="Times New Roman"/>
+          <w:sz w:val="24"/>
+          <w:szCs w:val="24"/>
+        </w:rPr>
+        <w:t>dengan</w:t>
+      </w:r>
+      <w:proofErr w:type="spellEnd"/>
+      <w:r>
+        <w:rPr>
+          <w:rFonts w:ascii="Times New Roman" w:hAnsi="Times New Roman" w:cs="Times New Roman"/>
+          <w:sz w:val="24"/>
+          <w:szCs w:val="24"/>
+        </w:rPr>
+        <w:t xml:space="preserve"> </w:t>
+      </w:r>
+      <w:proofErr w:type="spellStart"/>
+      <w:r>
+        <w:rPr>
+          <w:rFonts w:ascii="Times New Roman" w:hAnsi="Times New Roman" w:cs="Times New Roman"/>
+          <w:sz w:val="24"/>
+          <w:szCs w:val="24"/>
+        </w:rPr>
+        <w:t>menggunakan</w:t>
+      </w:r>
+      <w:proofErr w:type="spellEnd"/>
+      <w:r>
+        <w:rPr>
+          <w:rFonts w:ascii="Times New Roman" w:hAnsi="Times New Roman" w:cs="Times New Roman"/>
+          <w:sz w:val="24"/>
+          <w:szCs w:val="24"/>
+        </w:rPr>
+        <w:t xml:space="preserve"> </w:t>
+      </w:r>
+      <w:proofErr w:type="spellStart"/>
+      <w:r>
+        <w:rPr>
+          <w:rFonts w:ascii="Times New Roman" w:hAnsi="Times New Roman" w:cs="Times New Roman"/>
+          <w:sz w:val="24"/>
+          <w:szCs w:val="24"/>
+        </w:rPr>
+        <w:t>presensi</w:t>
+      </w:r>
+      <w:proofErr w:type="spellEnd"/>
+      <w:r>
+        <w:rPr>
+          <w:rFonts w:ascii="Times New Roman" w:hAnsi="Times New Roman" w:cs="Times New Roman"/>
+          <w:sz w:val="24"/>
+          <w:szCs w:val="24"/>
+        </w:rPr>
+        <w:t>.</w:t>
+      </w:r>
+    </w:p>
+    <w:p>
+      <w:pPr>
+        <w:spacing w:line="360" w:lineRule="auto"/>
+        <w:jc w:val="both"/>
+        <w:rPr>
+          <w:rFonts w:ascii="Times New Roman" w:hAnsi="Times New Roman" w:cs="Times New Roman"/>
+          <w:sz w:val="24"/>
+          <w:szCs w:val="24"/>
+        </w:rPr>
+      </w:pPr>
+      <w:proofErr w:type="spellStart"/>
+      <w:r>
+        <w:rPr>
+          <w:rFonts w:ascii="Times New Roman" w:hAnsi="Times New Roman" w:cs="Times New Roman"/>
+          <w:sz w:val="24"/>
+          <w:szCs w:val="24"/>
+        </w:rPr>
+        <w:t>Presensi</w:t>
+      </w:r>
+      <w:proofErr w:type="spellEnd"/>
+      <w:r>
+        <w:rPr>
+          <w:rFonts w:ascii="Times New Roman" w:hAnsi="Times New Roman" w:cs="Times New Roman"/>
+          <w:sz w:val="24"/>
+          <w:szCs w:val="24"/>
+        </w:rPr>
+        <w:t xml:space="preserve"> </w:t>
+      </w:r>
+      <w:proofErr w:type="spellStart"/>
+      <w:r>
+        <w:rPr>
+          <w:rFonts w:ascii="Times New Roman" w:hAnsi="Times New Roman" w:cs="Times New Roman"/>
+          <w:sz w:val="24"/>
+          <w:szCs w:val="24"/>
+        </w:rPr>
+        <w:t>atau</w:t>
+      </w:r>
+      <w:proofErr w:type="spellEnd"/>
+      <w:r>
+        <w:rPr>
+          <w:rFonts w:ascii="Times New Roman" w:hAnsi="Times New Roman" w:cs="Times New Roman"/>
+          <w:sz w:val="24"/>
+          <w:szCs w:val="24"/>
+        </w:rPr>
+        <w:t xml:space="preserve"> </w:t>
+      </w:r>
+      <w:proofErr w:type="spellStart"/>
+      <w:r>
+        <w:rPr>
+          <w:rFonts w:ascii="Times New Roman" w:hAnsi="Times New Roman" w:cs="Times New Roman"/>
+          <w:sz w:val="24"/>
+          <w:szCs w:val="24"/>
+        </w:rPr>
+        <w:t>daftar</w:t>
+      </w:r>
+      <w:proofErr w:type="spellEnd"/>
+      <w:r>
+        <w:rPr>
+          <w:rFonts w:ascii="Times New Roman" w:hAnsi="Times New Roman" w:cs="Times New Roman"/>
+          <w:sz w:val="24"/>
+          <w:szCs w:val="24"/>
+        </w:rPr>
+        <w:t xml:space="preserve"> </w:t>
+      </w:r>
+      <w:proofErr w:type="spellStart"/>
+      <w:r>
+        <w:rPr>
+          <w:rFonts w:ascii="Times New Roman" w:hAnsi="Times New Roman" w:cs="Times New Roman"/>
+          <w:sz w:val="24"/>
+          <w:szCs w:val="24"/>
+        </w:rPr>
+        <w:t>kehadiran</w:t>
+      </w:r>
+      <w:proofErr w:type="spellEnd"/>
+      <w:r>
+        <w:rPr>
+          <w:rFonts w:ascii="Times New Roman" w:hAnsi="Times New Roman" w:cs="Times New Roman"/>
+          <w:sz w:val="24"/>
+          <w:szCs w:val="24"/>
+        </w:rPr>
+        <w:t xml:space="preserve"> </w:t>
+      </w:r>
+      <w:proofErr w:type="spellStart"/>
+      <w:r>
+        <w:rPr>
+          <w:rFonts w:ascii="Times New Roman" w:hAnsi="Times New Roman" w:cs="Times New Roman"/>
+          <w:sz w:val="24"/>
+          <w:szCs w:val="24"/>
+        </w:rPr>
+        <w:t>pada</w:t>
+      </w:r>
+      <w:proofErr w:type="spellEnd"/>
+      <w:r>
+        <w:rPr>
+          <w:rFonts w:ascii="Times New Roman" w:hAnsi="Times New Roman" w:cs="Times New Roman"/>
+          <w:sz w:val="24"/>
+          <w:szCs w:val="24"/>
+        </w:rPr>
+        <w:t xml:space="preserve"> </w:t>
+      </w:r>
+      <w:proofErr w:type="spellStart"/>
+      <w:r>
+        <w:rPr>
+          <w:rFonts w:ascii="Times New Roman" w:hAnsi="Times New Roman" w:cs="Times New Roman"/>
+          <w:sz w:val="24"/>
+          <w:szCs w:val="24"/>
+        </w:rPr>
+        <w:t>instansi</w:t>
+      </w:r>
+      <w:proofErr w:type="spellEnd"/>
+      <w:r>
+        <w:rPr>
+          <w:rFonts w:ascii="Times New Roman" w:hAnsi="Times New Roman" w:cs="Times New Roman"/>
+          <w:sz w:val="24"/>
+          <w:szCs w:val="24"/>
+        </w:rPr>
+        <w:t xml:space="preserve"> </w:t>
+      </w:r>
+      <w:proofErr w:type="spellStart"/>
+      <w:r>
+        <w:rPr>
+          <w:rFonts w:ascii="Times New Roman" w:hAnsi="Times New Roman" w:cs="Times New Roman"/>
+          <w:sz w:val="24"/>
+          <w:szCs w:val="24"/>
+        </w:rPr>
+        <w:t>atau</w:t>
+      </w:r>
+      <w:proofErr w:type="spellEnd"/>
+      <w:r>
+        <w:rPr>
+          <w:rFonts w:ascii="Times New Roman" w:hAnsi="Times New Roman" w:cs="Times New Roman"/>
+          <w:sz w:val="24"/>
+          <w:szCs w:val="24"/>
+        </w:rPr>
+        <w:t xml:space="preserve"> </w:t>
+      </w:r>
+      <w:proofErr w:type="spellStart"/>
+      <w:r>
+        <w:rPr>
+          <w:rFonts w:ascii="Times New Roman" w:hAnsi="Times New Roman" w:cs="Times New Roman"/>
+          <w:sz w:val="24"/>
+          <w:szCs w:val="24"/>
+        </w:rPr>
+        <w:t>perusahaan</w:t>
+      </w:r>
+      <w:proofErr w:type="spellEnd"/>
+      <w:r>
+        <w:rPr>
+          <w:rFonts w:ascii="Times New Roman" w:hAnsi="Times New Roman" w:cs="Times New Roman"/>
+          <w:sz w:val="24"/>
+          <w:szCs w:val="24"/>
+        </w:rPr>
+        <w:t xml:space="preserve"> </w:t>
+      </w:r>
+      <w:proofErr w:type="spellStart"/>
+      <w:r>
+        <w:rPr>
+          <w:rFonts w:ascii="Times New Roman" w:hAnsi="Times New Roman" w:cs="Times New Roman"/>
+          <w:sz w:val="24"/>
+          <w:szCs w:val="24"/>
+        </w:rPr>
+        <w:t>umumnya</w:t>
+      </w:r>
+      <w:proofErr w:type="spellEnd"/>
+      <w:r>
+        <w:rPr>
+          <w:rFonts w:ascii="Times New Roman" w:hAnsi="Times New Roman" w:cs="Times New Roman"/>
+          <w:sz w:val="24"/>
+          <w:szCs w:val="24"/>
+        </w:rPr>
+        <w:t xml:space="preserve"> </w:t>
+      </w:r>
+      <w:proofErr w:type="spellStart"/>
+      <w:r>
+        <w:rPr>
+          <w:rFonts w:ascii="Times New Roman" w:hAnsi="Times New Roman" w:cs="Times New Roman"/>
+          <w:sz w:val="24"/>
+          <w:szCs w:val="24"/>
+        </w:rPr>
+        <w:t>menggunakan</w:t>
+      </w:r>
+      <w:proofErr w:type="spellEnd"/>
+      <w:r>
+        <w:rPr>
+          <w:rFonts w:ascii="Times New Roman" w:hAnsi="Times New Roman" w:cs="Times New Roman"/>
+          <w:sz w:val="24"/>
+          <w:szCs w:val="24"/>
+        </w:rPr>
+        <w:t xml:space="preserve"> finger print </w:t>
+      </w:r>
+      <w:proofErr w:type="spellStart"/>
+      <w:r>
+        <w:rPr>
+          <w:rFonts w:ascii="Times New Roman" w:hAnsi="Times New Roman" w:cs="Times New Roman"/>
+          <w:sz w:val="24"/>
+          <w:szCs w:val="24"/>
+        </w:rPr>
+        <w:t>atau</w:t>
+      </w:r>
+      <w:proofErr w:type="spellEnd"/>
+      <w:r>
+        <w:rPr>
+          <w:rFonts w:ascii="Times New Roman" w:hAnsi="Times New Roman" w:cs="Times New Roman"/>
+          <w:sz w:val="24"/>
+          <w:szCs w:val="24"/>
+        </w:rPr>
+        <w:t xml:space="preserve"> </w:t>
+      </w:r>
+      <w:proofErr w:type="spellStart"/>
+      <w:r>
+        <w:rPr>
+          <w:rFonts w:ascii="Times New Roman" w:hAnsi="Times New Roman" w:cs="Times New Roman"/>
+          <w:sz w:val="24"/>
+          <w:szCs w:val="24"/>
+        </w:rPr>
+        <w:t>menggunakan</w:t>
+      </w:r>
+      <w:proofErr w:type="spellEnd"/>
+      <w:r>
+        <w:rPr>
+          <w:rFonts w:ascii="Times New Roman" w:hAnsi="Times New Roman" w:cs="Times New Roman"/>
+          <w:sz w:val="24"/>
+          <w:szCs w:val="24"/>
+        </w:rPr>
+        <w:t xml:space="preserve"> </w:t>
+      </w:r>
+      <w:proofErr w:type="spellStart"/>
+      <w:proofErr w:type="gramStart"/>
+      <w:r>
+        <w:rPr>
+          <w:rFonts w:ascii="Times New Roman" w:hAnsi="Times New Roman" w:cs="Times New Roman"/>
+          <w:sz w:val="24"/>
+          <w:szCs w:val="24"/>
+        </w:rPr>
+        <w:t>cara</w:t>
+      </w:r>
+      <w:proofErr w:type="spellEnd"/>
+      <w:proofErr w:type="gramEnd"/>
+      <w:r>
+        <w:rPr>
+          <w:rFonts w:ascii="Times New Roman" w:hAnsi="Times New Roman" w:cs="Times New Roman"/>
+          <w:sz w:val="24"/>
+          <w:szCs w:val="24"/>
+        </w:rPr>
+        <w:t xml:space="preserve"> manual, </w:t>
+      </w:r>
+      <w:proofErr w:type="spellStart"/>
+      <w:r>
+        <w:rPr>
+          <w:rFonts w:ascii="Times New Roman" w:hAnsi="Times New Roman" w:cs="Times New Roman"/>
+          <w:sz w:val="24"/>
+          <w:szCs w:val="24"/>
+        </w:rPr>
+        <w:t>yaitu</w:t>
+      </w:r>
+      <w:proofErr w:type="spellEnd"/>
+      <w:r>
+        <w:rPr>
+          <w:rFonts w:ascii="Times New Roman" w:hAnsi="Times New Roman" w:cs="Times New Roman"/>
+          <w:sz w:val="24"/>
+          <w:szCs w:val="24"/>
+        </w:rPr>
+        <w:t xml:space="preserve"> </w:t>
+      </w:r>
+      <w:proofErr w:type="spellStart"/>
+      <w:r>
+        <w:rPr>
+          <w:rFonts w:ascii="Times New Roman" w:hAnsi="Times New Roman" w:cs="Times New Roman"/>
+          <w:sz w:val="24"/>
+          <w:szCs w:val="24"/>
+        </w:rPr>
+        <w:t>dengan</w:t>
+      </w:r>
+      <w:proofErr w:type="spellEnd"/>
+      <w:r>
+        <w:rPr>
+          <w:rFonts w:ascii="Times New Roman" w:hAnsi="Times New Roman" w:cs="Times New Roman"/>
+          <w:sz w:val="24"/>
+          <w:szCs w:val="24"/>
+        </w:rPr>
+        <w:t xml:space="preserve"> </w:t>
+      </w:r>
+      <w:proofErr w:type="spellStart"/>
+      <w:r>
+        <w:rPr>
+          <w:rFonts w:ascii="Times New Roman" w:hAnsi="Times New Roman" w:cs="Times New Roman"/>
+          <w:sz w:val="24"/>
+          <w:szCs w:val="24"/>
+        </w:rPr>
+        <w:t>menuliskan</w:t>
+      </w:r>
+      <w:proofErr w:type="spellEnd"/>
+      <w:r>
+        <w:rPr>
+          <w:rFonts w:ascii="Times New Roman" w:hAnsi="Times New Roman" w:cs="Times New Roman"/>
+          <w:sz w:val="24"/>
+          <w:szCs w:val="24"/>
+        </w:rPr>
+        <w:t xml:space="preserve"> </w:t>
+      </w:r>
+      <w:proofErr w:type="spellStart"/>
+      <w:r>
+        <w:rPr>
+          <w:rFonts w:ascii="Times New Roman" w:hAnsi="Times New Roman" w:cs="Times New Roman"/>
+          <w:sz w:val="24"/>
+          <w:szCs w:val="24"/>
+        </w:rPr>
+        <w:t>nama</w:t>
+      </w:r>
+      <w:proofErr w:type="spellEnd"/>
+      <w:r>
+        <w:rPr>
+          <w:rFonts w:ascii="Times New Roman" w:hAnsi="Times New Roman" w:cs="Times New Roman"/>
+          <w:sz w:val="24"/>
+          <w:szCs w:val="24"/>
+        </w:rPr>
+        <w:t xml:space="preserve"> </w:t>
+      </w:r>
+      <w:proofErr w:type="spellStart"/>
+      <w:r>
+        <w:rPr>
+          <w:rFonts w:ascii="Times New Roman" w:hAnsi="Times New Roman" w:cs="Times New Roman"/>
+          <w:sz w:val="24"/>
+          <w:szCs w:val="24"/>
+        </w:rPr>
+        <w:t>atau</w:t>
+      </w:r>
+      <w:proofErr w:type="spellEnd"/>
+      <w:r>
+        <w:rPr>
+          <w:rFonts w:ascii="Times New Roman" w:hAnsi="Times New Roman" w:cs="Times New Roman"/>
+          <w:sz w:val="24"/>
+          <w:szCs w:val="24"/>
+        </w:rPr>
+        <w:t xml:space="preserve"> </w:t>
+      </w:r>
+      <w:proofErr w:type="spellStart"/>
+      <w:r>
+        <w:rPr>
+          <w:rFonts w:ascii="Times New Roman" w:hAnsi="Times New Roman" w:cs="Times New Roman"/>
+          <w:sz w:val="24"/>
+          <w:szCs w:val="24"/>
+        </w:rPr>
+        <w:t>paraf</w:t>
+      </w:r>
+      <w:proofErr w:type="spellEnd"/>
+      <w:r>
+        <w:rPr>
+          <w:rFonts w:ascii="Times New Roman" w:hAnsi="Times New Roman" w:cs="Times New Roman"/>
+          <w:sz w:val="24"/>
+          <w:szCs w:val="24"/>
+        </w:rPr>
+        <w:t xml:space="preserve">. </w:t>
       </w:r>
       <w:bookmarkStart w:id="0" w:name="_GoBack"/>
       <w:bookmarkEnd w:id="0"/>
+    </w:p>
+    <w:p>
+      <w:pPr>
+        <w:spacing w:line="360" w:lineRule="auto"/>
+        <w:jc w:val="both"/>
+        <w:rPr>
+          <w:rFonts w:ascii="Times New Roman" w:hAnsi="Times New Roman" w:cs="Times New Roman"/>
+          <w:sz w:val="24"/>
+          <w:szCs w:val="24"/>
+          <w:lang w:val="id-ID"/>
+        </w:rPr>
+      </w:pPr>
+      <w:r>
+        <w:rPr>
+          <w:rFonts w:ascii="Times New Roman" w:hAnsi="Times New Roman" w:cs="Times New Roman"/>
+          <w:sz w:val="24"/>
+          <w:szCs w:val="24"/>
+          <w:lang w:val="id-ID"/>
+        </w:rPr>
+        <w:t>Identifikasi Masalah</w:t>
+      </w:r>
+    </w:p>
+    <w:p>
+      <w:pPr>
+        <w:pStyle w:val="ListParagraph"/>
+        <w:numPr>
+          <w:ilvl w:val="0"/>
+          <w:numId w:val="1"/>
+        </w:numPr>
+        <w:spacing w:line="360" w:lineRule="auto"/>
+        <w:jc w:val="both"/>
+        <w:rPr>
+          <w:rFonts w:ascii="Times New Roman" w:hAnsi="Times New Roman" w:cs="Times New Roman"/>
+          <w:sz w:val="24"/>
+          <w:szCs w:val="24"/>
+        </w:rPr>
+      </w:pPr>
     </w:p>
     <w:sectPr>
       <w:pgSz w:w="12240" w:h="15840"/>
@@ -978,6 +1955,103 @@
     </w:sectPr>
   </w:body>
 </w:document>
+</file>
+
+<file path=word/numbering.xml><?xml version="1.0" encoding="utf-8"?>
+<w:numbering xmlns:wpc="http://schemas.microsoft.com/office/word/2010/wordprocessingCanvas" xmlns:mc="http://schemas.openxmlformats.org/markup-compatibility/2006" xmlns:o="urn:schemas-microsoft-com:office:office" xmlns:r="http://schemas.openxmlformats.org/officeDocument/2006/relationships" xmlns:m="http://schemas.openxmlformats.org/officeDocument/2006/math" xmlns:v="urn:schemas-microsoft-com:vml" xmlns:wp14="http://schemas.microsoft.com/office/word/2010/wordprocessingDrawing" xmlns:wp="http://schemas.openxmlformats.org/drawingml/2006/wordprocessingDrawing" xmlns:w10="urn:schemas-microsoft-com:office:word" xmlns:w="http://schemas.openxmlformats.org/wordprocessingml/2006/main" xmlns:w14="http://schemas.microsoft.com/office/word/2010/wordml" xmlns:w15="http://schemas.microsoft.com/office/word/2012/wordml" xmlns:wpg="http://schemas.microsoft.com/office/word/2010/wordprocessingGroup" xmlns:wpi="http://schemas.microsoft.com/office/word/2010/wordprocessingInk" xmlns:wne="http://schemas.microsoft.com/office/word/2006/wordml" xmlns:wps="http://schemas.microsoft.com/office/word/2010/wordprocessingShape" mc:Ignorable="w14 w15 wp14">
+  <w:abstractNum w:abstractNumId="0">
+    <w:nsid w:val="4519136D"/>
+    <w:multiLevelType w:val="hybridMultilevel"/>
+    <w:tmpl w:val="33AA6A32"/>
+    <w:lvl w:ilvl="0" w:tplc="0409000F">
+      <w:start w:val="1"/>
+      <w:numFmt w:val="decimal"/>
+      <w:lvlText w:val="%1."/>
+      <w:lvlJc w:val="left"/>
+      <w:pPr>
+        <w:ind w:left="720" w:hanging="360"/>
+      </w:pPr>
+      <w:rPr>
+        <w:rFonts w:hint="default"/>
+      </w:rPr>
+    </w:lvl>
+    <w:lvl w:ilvl="1" w:tplc="04090019" w:tentative="1">
+      <w:start w:val="1"/>
+      <w:numFmt w:val="lowerLetter"/>
+      <w:lvlText w:val="%2."/>
+      <w:lvlJc w:val="left"/>
+      <w:pPr>
+        <w:ind w:left="1440" w:hanging="360"/>
+      </w:pPr>
+    </w:lvl>
+    <w:lvl w:ilvl="2" w:tplc="0409001B" w:tentative="1">
+      <w:start w:val="1"/>
+      <w:numFmt w:val="lowerRoman"/>
+      <w:lvlText w:val="%3."/>
+      <w:lvlJc w:val="right"/>
+      <w:pPr>
+        <w:ind w:left="2160" w:hanging="180"/>
+      </w:pPr>
+    </w:lvl>
+    <w:lvl w:ilvl="3" w:tplc="0409000F" w:tentative="1">
+      <w:start w:val="1"/>
+      <w:numFmt w:val="decimal"/>
+      <w:lvlText w:val="%4."/>
+      <w:lvlJc w:val="left"/>
+      <w:pPr>
+        <w:ind w:left="2880" w:hanging="360"/>
+      </w:pPr>
+    </w:lvl>
+    <w:lvl w:ilvl="4" w:tplc="04090019" w:tentative="1">
+      <w:start w:val="1"/>
+      <w:numFmt w:val="lowerLetter"/>
+      <w:lvlText w:val="%5."/>
+      <w:lvlJc w:val="left"/>
+      <w:pPr>
+        <w:ind w:left="3600" w:hanging="360"/>
+      </w:pPr>
+    </w:lvl>
+    <w:lvl w:ilvl="5" w:tplc="0409001B" w:tentative="1">
+      <w:start w:val="1"/>
+      <w:numFmt w:val="lowerRoman"/>
+      <w:lvlText w:val="%6."/>
+      <w:lvlJc w:val="right"/>
+      <w:pPr>
+        <w:ind w:left="4320" w:hanging="180"/>
+      </w:pPr>
+    </w:lvl>
+    <w:lvl w:ilvl="6" w:tplc="0409000F" w:tentative="1">
+      <w:start w:val="1"/>
+      <w:numFmt w:val="decimal"/>
+      <w:lvlText w:val="%7."/>
+      <w:lvlJc w:val="left"/>
+      <w:pPr>
+        <w:ind w:left="5040" w:hanging="360"/>
+      </w:pPr>
+    </w:lvl>
+    <w:lvl w:ilvl="7" w:tplc="04090019" w:tentative="1">
+      <w:start w:val="1"/>
+      <w:numFmt w:val="lowerLetter"/>
+      <w:lvlText w:val="%8."/>
+      <w:lvlJc w:val="left"/>
+      <w:pPr>
+        <w:ind w:left="5760" w:hanging="360"/>
+      </w:pPr>
+    </w:lvl>
+    <w:lvl w:ilvl="8" w:tplc="0409001B" w:tentative="1">
+      <w:start w:val="1"/>
+      <w:numFmt w:val="lowerRoman"/>
+      <w:lvlText w:val="%9."/>
+      <w:lvlJc w:val="right"/>
+      <w:pPr>
+        <w:ind w:left="6480" w:hanging="180"/>
+      </w:pPr>
+    </w:lvl>
+  </w:abstractNum>
+  <w:num w:numId="1">
+    <w:abstractNumId w:val="0"/>
+  </w:num>
+</w:numbering>
 </file>
 
 <file path=word/styles.xml><?xml version="1.0" encoding="utf-8"?>
@@ -1373,6 +2447,9 @@
   <w:style w:type="paragraph" w:default="1" w:styleId="Normal">
     <w:name w:val="Normal"/>
     <w:qFormat/>
+    <w:rPr>
+      <w:lang w:val="en-ID"/>
+    </w:rPr>
   </w:style>
   <w:style w:type="character" w:default="1" w:styleId="DefaultParagraphFont">
     <w:name w:val="Default Paragraph Font"/>
@@ -1400,6 +2477,115 @@
     <w:uiPriority w:val="99"/>
     <w:semiHidden/>
     <w:unhideWhenUsed/>
+  </w:style>
+  <w:style w:type="character" w:styleId="CommentReference">
+    <w:name w:val="annotation reference"/>
+    <w:basedOn w:val="DefaultParagraphFont"/>
+    <w:uiPriority w:val="99"/>
+    <w:semiHidden/>
+    <w:unhideWhenUsed/>
+    <w:rsid w:val="00F6247F"/>
+    <w:rPr>
+      <w:sz w:val="16"/>
+      <w:szCs w:val="16"/>
+    </w:rPr>
+  </w:style>
+  <w:style w:type="paragraph" w:styleId="CommentText">
+    <w:name w:val="annotation text"/>
+    <w:basedOn w:val="Normal"/>
+    <w:link w:val="CommentTextChar"/>
+    <w:uiPriority w:val="99"/>
+    <w:semiHidden/>
+    <w:unhideWhenUsed/>
+    <w:rsid w:val="00F6247F"/>
+    <w:pPr>
+      <w:spacing w:line="240" w:lineRule="auto"/>
+    </w:pPr>
+    <w:rPr>
+      <w:sz w:val="20"/>
+      <w:szCs w:val="20"/>
+    </w:rPr>
+  </w:style>
+  <w:style w:type="character" w:customStyle="1" w:styleId="CommentTextChar">
+    <w:name w:val="Comment Text Char"/>
+    <w:basedOn w:val="DefaultParagraphFont"/>
+    <w:link w:val="CommentText"/>
+    <w:uiPriority w:val="99"/>
+    <w:semiHidden/>
+    <w:rsid w:val="00F6247F"/>
+    <w:rPr>
+      <w:sz w:val="20"/>
+      <w:szCs w:val="20"/>
+    </w:rPr>
+  </w:style>
+  <w:style w:type="paragraph" w:styleId="CommentSubject">
+    <w:name w:val="annotation subject"/>
+    <w:basedOn w:val="CommentText"/>
+    <w:next w:val="CommentText"/>
+    <w:link w:val="CommentSubjectChar"/>
+    <w:uiPriority w:val="99"/>
+    <w:semiHidden/>
+    <w:unhideWhenUsed/>
+    <w:rsid w:val="00F6247F"/>
+    <w:rPr>
+      <w:b/>
+      <w:bCs/>
+    </w:rPr>
+  </w:style>
+  <w:style w:type="character" w:customStyle="1" w:styleId="CommentSubjectChar">
+    <w:name w:val="Comment Subject Char"/>
+    <w:basedOn w:val="CommentTextChar"/>
+    <w:link w:val="CommentSubject"/>
+    <w:uiPriority w:val="99"/>
+    <w:semiHidden/>
+    <w:rsid w:val="00F6247F"/>
+    <w:rPr>
+      <w:b/>
+      <w:bCs/>
+      <w:sz w:val="20"/>
+      <w:szCs w:val="20"/>
+    </w:rPr>
+  </w:style>
+  <w:style w:type="paragraph" w:styleId="BalloonText">
+    <w:name w:val="Balloon Text"/>
+    <w:basedOn w:val="Normal"/>
+    <w:link w:val="BalloonTextChar"/>
+    <w:uiPriority w:val="99"/>
+    <w:semiHidden/>
+    <w:unhideWhenUsed/>
+    <w:rsid w:val="00F6247F"/>
+    <w:pPr>
+      <w:spacing w:after="0" w:line="240" w:lineRule="auto"/>
+    </w:pPr>
+    <w:rPr>
+      <w:rFonts w:ascii="Segoe UI" w:hAnsi="Segoe UI" w:cs="Segoe UI"/>
+      <w:sz w:val="18"/>
+      <w:szCs w:val="18"/>
+    </w:rPr>
+  </w:style>
+  <w:style w:type="character" w:customStyle="1" w:styleId="BalloonTextChar">
+    <w:name w:val="Balloon Text Char"/>
+    <w:basedOn w:val="DefaultParagraphFont"/>
+    <w:link w:val="BalloonText"/>
+    <w:uiPriority w:val="99"/>
+    <w:semiHidden/>
+    <w:rsid w:val="00F6247F"/>
+    <w:rPr>
+      <w:rFonts w:ascii="Segoe UI" w:hAnsi="Segoe UI" w:cs="Segoe UI"/>
+      <w:sz w:val="18"/>
+      <w:szCs w:val="18"/>
+    </w:rPr>
+  </w:style>
+  <w:style w:type="paragraph" w:styleId="ListParagraph">
+    <w:name w:val="List Paragraph"/>
+    <w:basedOn w:val="Normal"/>
+    <w:uiPriority w:val="34"/>
+    <w:qFormat/>
+    <w:rsid w:val="00F6247F"/>
+    <w:pPr>
+      <w:ind w:left="720"/>
+      <w:contextualSpacing/>
+    </w:pPr>
   </w:style>
 </w:styles>
 </file>

</xml_diff>